<commit_message>
csapatnév megszületettgit add .git add .git add .
</commit_message>
<xml_diff>
--- a/Dokumentáció.docx
+++ b/Dokumentáció.docx
@@ -20,28 +20,10 @@
           <w:sz w:val="64"/>
           <w:szCs w:val="64"/>
         </w:rPr>
-        <w:t>(</w:t>
-      </w:r>
-      <w:proofErr w:type="spellStart"/>
-      <w:r>
-        <w:rPr>
-          <w:rFonts w:ascii="Comic Sans MS" w:hAnsi="Comic Sans MS"/>
-          <w:i/>
-          <w:sz w:val="64"/>
-          <w:szCs w:val="64"/>
-        </w:rPr>
-        <w:t>insert</w:t>
-      </w:r>
-      <w:proofErr w:type="spellEnd"/>
-      <w:r>
-        <w:rPr>
-          <w:rFonts w:ascii="Comic Sans MS" w:hAnsi="Comic Sans MS"/>
-          <w:i/>
-          <w:sz w:val="64"/>
-          <w:szCs w:val="64"/>
-        </w:rPr>
-        <w:t xml:space="preserve"> csapatnév here)</w:t>
-      </w:r>
+        <w:t>Piteflamózók</w:t>
+      </w:r>
+      <w:bookmarkStart w:id="0" w:name="_GoBack"/>
+      <w:bookmarkEnd w:id="0"/>
     </w:p>
     <w:p>
       <w:pPr>
@@ -145,7 +127,23 @@
           <w:sz w:val="28"/>
           <w:szCs w:val="28"/>
         </w:rPr>
-        <w:t xml:space="preserve"> nem tartott túl sokáig, viszont néhány esetben több mint 5 órán át bírta </w:t>
+        <w:t xml:space="preserve"> nem tartott túl sokáig, viszont néhány esetben több</w:t>
+      </w:r>
+      <w:r>
+        <w:rPr>
+          <w:rFonts w:ascii="Comic Sans MS" w:hAnsi="Comic Sans MS"/>
+          <w:sz w:val="28"/>
+          <w:szCs w:val="28"/>
+        </w:rPr>
+        <w:t>,</w:t>
+      </w:r>
+      <w:r>
+        <w:rPr>
+          <w:rFonts w:ascii="Comic Sans MS" w:hAnsi="Comic Sans MS"/>
+          <w:sz w:val="28"/>
+          <w:szCs w:val="28"/>
+        </w:rPr>
+        <w:t xml:space="preserve"> mint 5 órán át bírta </w:t>
       </w:r>
       <w:proofErr w:type="spellStart"/>
       <w:r>
@@ -267,8 +265,10 @@
       <w:r>
         <w:rPr>
           <w:rFonts w:ascii="Comic Sans MS" w:hAnsi="Comic Sans MS"/>
-          <w:sz w:val="28"/>
-          <w:szCs w:val="28"/>
+          <w:noProof/>
+          <w:sz w:val="28"/>
+          <w:szCs w:val="28"/>
+          <w:lang w:eastAsia="hu-HU"/>
         </w:rPr>
         <w:drawing>
           <wp:anchor distT="0" distB="0" distL="114300" distR="114300" simplePos="0" relativeHeight="251658240" behindDoc="1" locked="0" layoutInCell="1" allowOverlap="1" wp14:anchorId="2FF8A9AC" wp14:editId="7191EFF7">
@@ -412,8 +412,25 @@
         </w:rPr>
         <w:t xml:space="preserve"> a FNAF nevű játékkal játszott, 893-an nézték 5.6 órán át a játék menetét.</w:t>
       </w:r>
-      <w:bookmarkStart w:id="0" w:name="_GoBack"/>
-      <w:bookmarkEnd w:id="0"/>
+    </w:p>
+    <w:p>
+      <w:pPr>
+        <w:spacing w:before="360"/>
+        <w:jc w:val="both"/>
+        <w:rPr>
+          <w:rFonts w:ascii="Comic Sans MS" w:hAnsi="Comic Sans MS"/>
+          <w:sz w:val="28"/>
+          <w:szCs w:val="28"/>
+        </w:rPr>
+      </w:pPr>
+      <w:r>
+        <w:rPr>
+          <w:rFonts w:ascii="Comic Sans MS" w:hAnsi="Comic Sans MS"/>
+          <w:sz w:val="28"/>
+          <w:szCs w:val="28"/>
+        </w:rPr>
+        <w:t>(alkalmaz függvény magyarázat + akár kép)</w:t>
+      </w:r>
     </w:p>
     <w:sectPr>
       <w:pgSz w:w="11906" w:h="16838"/>

</xml_diff>

<commit_message>
az előzőbe nem git add . hanem felkiáltójel
</commit_message>
<xml_diff>
--- a/Dokumentáció.docx
+++ b/Dokumentáció.docx
@@ -13,6 +13,7 @@
           <w:szCs w:val="64"/>
         </w:rPr>
       </w:pPr>
+      <w:proofErr w:type="spellStart"/>
       <w:r>
         <w:rPr>
           <w:rFonts w:ascii="Comic Sans MS" w:hAnsi="Comic Sans MS"/>
@@ -22,8 +23,7 @@
         </w:rPr>
         <w:t>Piteflamózók</w:t>
       </w:r>
-      <w:bookmarkStart w:id="0" w:name="_GoBack"/>
-      <w:bookmarkEnd w:id="0"/>
+      <w:proofErr w:type="spellEnd"/>
     </w:p>
     <w:p>
       <w:pPr>
@@ -431,6 +431,16 @@
         </w:rPr>
         <w:t>(alkalmaz függvény magyarázat + akár kép)</w:t>
       </w:r>
+      <w:r>
+        <w:rPr>
+          <w:rFonts w:ascii="Comic Sans MS" w:hAnsi="Comic Sans MS"/>
+          <w:sz w:val="28"/>
+          <w:szCs w:val="28"/>
+        </w:rPr>
+        <w:t xml:space="preserve"> </w:t>
+      </w:r>
+      <w:bookmarkStart w:id="0" w:name="_GoBack"/>
+      <w:bookmarkEnd w:id="0"/>
     </w:p>
     <w:sectPr>
       <w:pgSz w:w="11906" w:h="16838"/>

</xml_diff>

<commit_message>
Fájl fejlesztés és dokumentáció
</commit_message>
<xml_diff>
--- a/Dokumentáció.docx
+++ b/Dokumentáció.docx
@@ -294,7 +294,7 @@
                     <pic:cNvPicPr/>
                   </pic:nvPicPr>
                   <pic:blipFill>
-                    <a:blip r:embed="rId5">
+                    <a:blip r:embed="rId7">
                       <a:extLst>
                         <a:ext uri="{28A0092B-C50C-407E-A947-70E740481C1C}">
                           <a14:useLocalDpi xmlns:a14="http://schemas.microsoft.com/office/drawing/2010/main" val="0"/>
@@ -429,18 +429,1050 @@
           <w:sz w:val="28"/>
           <w:szCs w:val="28"/>
         </w:rPr>
-        <w:t>(alkalmaz függvény magyarázat + akár kép)</w:t>
-      </w:r>
-      <w:r>
-        <w:rPr>
-          <w:rFonts w:ascii="Comic Sans MS" w:hAnsi="Comic Sans MS"/>
-          <w:sz w:val="28"/>
-          <w:szCs w:val="28"/>
-        </w:rPr>
-        <w:t xml:space="preserve"> </w:t>
+        <w:t xml:space="preserve">A következő néhány sor a felhasználóval való </w:t>
+      </w:r>
+      <w:proofErr w:type="spellStart"/>
+      <w:r>
+        <w:rPr>
+          <w:rFonts w:ascii="Comic Sans MS" w:hAnsi="Comic Sans MS"/>
+          <w:sz w:val="28"/>
+          <w:szCs w:val="28"/>
+        </w:rPr>
+        <w:t>interaktálás</w:t>
+      </w:r>
+      <w:proofErr w:type="spellEnd"/>
+      <w:r>
+        <w:rPr>
+          <w:rFonts w:ascii="Comic Sans MS" w:hAnsi="Comic Sans MS"/>
+          <w:sz w:val="28"/>
+          <w:szCs w:val="28"/>
+        </w:rPr>
+        <w:t xml:space="preserve"> legfőbb része: a „</w:t>
+      </w:r>
+      <w:proofErr w:type="spellStart"/>
+      <w:r>
+        <w:rPr>
+          <w:rFonts w:ascii="Comic Sans MS" w:hAnsi="Comic Sans MS"/>
+          <w:sz w:val="28"/>
+          <w:szCs w:val="28"/>
+        </w:rPr>
+        <w:t>bekerd</w:t>
+      </w:r>
+      <w:proofErr w:type="spellEnd"/>
+      <w:r>
+        <w:rPr>
+          <w:rFonts w:ascii="Comic Sans MS" w:hAnsi="Comic Sans MS"/>
+          <w:sz w:val="28"/>
+          <w:szCs w:val="28"/>
+        </w:rPr>
+        <w:t>” függvény.</w:t>
       </w:r>
       <w:bookmarkStart w:id="0" w:name="_GoBack"/>
       <w:bookmarkEnd w:id="0"/>
+    </w:p>
+    <w:p>
+      <w:pPr>
+        <w:rPr>
+          <w:rFonts w:ascii="Comic Sans MS" w:hAnsi="Comic Sans MS"/>
+          <w:sz w:val="28"/>
+          <w:szCs w:val="28"/>
+        </w:rPr>
+      </w:pPr>
+      <w:r>
+        <w:rPr>
+          <w:rFonts w:ascii="Comic Sans MS" w:hAnsi="Comic Sans MS"/>
+          <w:sz w:val="28"/>
+          <w:szCs w:val="28"/>
+        </w:rPr>
+        <w:br w:type="page"/>
+      </w:r>
+    </w:p>
+    <w:p>
+      <w:pPr>
+        <w:spacing w:before="360"/>
+        <w:jc w:val="both"/>
+        <w:rPr>
+          <w:rFonts w:ascii="Comic Sans MS" w:hAnsi="Comic Sans MS"/>
+          <w:sz w:val="28"/>
+          <w:szCs w:val="28"/>
+        </w:rPr>
+      </w:pPr>
+    </w:p>
+    <w:p>
+      <w:pPr>
+        <w:shd w:val="clear" w:color="auto" w:fill="FFFFFF"/>
+        <w:spacing w:after="0" w:line="285" w:lineRule="atLeast"/>
+        <w:rPr>
+          <w:rFonts w:ascii="Comic Sans MS" w:eastAsia="Times New Roman" w:hAnsi="Comic Sans MS" w:cs="Times New Roman"/>
+          <w:color w:val="000000"/>
+          <w:sz w:val="24"/>
+          <w:szCs w:val="24"/>
+          <w:lang w:eastAsia="hu-HU"/>
+        </w:rPr>
+      </w:pPr>
+      <w:proofErr w:type="spellStart"/>
+      <w:r>
+        <w:rPr>
+          <w:rFonts w:ascii="Comic Sans MS" w:eastAsia="Times New Roman" w:hAnsi="Comic Sans MS" w:cs="Times New Roman"/>
+          <w:color w:val="0000FF"/>
+          <w:sz w:val="24"/>
+          <w:szCs w:val="24"/>
+          <w:lang w:eastAsia="hu-HU"/>
+        </w:rPr>
+        <w:t>def</w:t>
+      </w:r>
+      <w:proofErr w:type="spellEnd"/>
+      <w:r>
+        <w:rPr>
+          <w:rFonts w:ascii="Comic Sans MS" w:eastAsia="Times New Roman" w:hAnsi="Comic Sans MS" w:cs="Times New Roman"/>
+          <w:color w:val="000000"/>
+          <w:sz w:val="24"/>
+          <w:szCs w:val="24"/>
+          <w:lang w:eastAsia="hu-HU"/>
+        </w:rPr>
+        <w:t> </w:t>
+      </w:r>
+      <w:proofErr w:type="spellStart"/>
+      <w:proofErr w:type="gramStart"/>
+      <w:r>
+        <w:rPr>
+          <w:rFonts w:ascii="Comic Sans MS" w:eastAsia="Times New Roman" w:hAnsi="Comic Sans MS" w:cs="Times New Roman"/>
+          <w:color w:val="000000"/>
+          <w:sz w:val="24"/>
+          <w:szCs w:val="24"/>
+          <w:lang w:eastAsia="hu-HU"/>
+        </w:rPr>
+        <w:t>bekerd</w:t>
+      </w:r>
+      <w:proofErr w:type="spellEnd"/>
+      <w:r>
+        <w:rPr>
+          <w:rFonts w:ascii="Comic Sans MS" w:eastAsia="Times New Roman" w:hAnsi="Comic Sans MS" w:cs="Times New Roman"/>
+          <w:color w:val="000000"/>
+          <w:sz w:val="24"/>
+          <w:szCs w:val="24"/>
+          <w:lang w:eastAsia="hu-HU"/>
+        </w:rPr>
+        <w:t>(</w:t>
+      </w:r>
+      <w:proofErr w:type="gramEnd"/>
+      <w:r>
+        <w:rPr>
+          <w:rFonts w:ascii="Comic Sans MS" w:eastAsia="Times New Roman" w:hAnsi="Comic Sans MS" w:cs="Times New Roman"/>
+          <w:color w:val="000000"/>
+          <w:sz w:val="24"/>
+          <w:szCs w:val="24"/>
+          <w:lang w:eastAsia="hu-HU"/>
+        </w:rPr>
+        <w:t>lista):</w:t>
+      </w:r>
+    </w:p>
+    <w:p>
+      <w:pPr>
+        <w:shd w:val="clear" w:color="auto" w:fill="FFFFFF"/>
+        <w:spacing w:after="0" w:line="285" w:lineRule="atLeast"/>
+        <w:rPr>
+          <w:rFonts w:ascii="Comic Sans MS" w:eastAsia="Times New Roman" w:hAnsi="Comic Sans MS" w:cs="Times New Roman"/>
+          <w:color w:val="000000"/>
+          <w:sz w:val="24"/>
+          <w:szCs w:val="24"/>
+          <w:lang w:eastAsia="hu-HU"/>
+        </w:rPr>
+      </w:pPr>
+      <w:r>
+        <w:rPr>
+          <w:rFonts w:ascii="Comic Sans MS" w:eastAsia="Times New Roman" w:hAnsi="Comic Sans MS" w:cs="Times New Roman"/>
+          <w:color w:val="000000"/>
+          <w:sz w:val="24"/>
+          <w:szCs w:val="24"/>
+          <w:lang w:eastAsia="hu-HU"/>
+        </w:rPr>
+        <w:t>    </w:t>
+      </w:r>
+      <w:proofErr w:type="spellStart"/>
+      <w:r>
+        <w:rPr>
+          <w:rFonts w:ascii="Comic Sans MS" w:eastAsia="Times New Roman" w:hAnsi="Comic Sans MS" w:cs="Times New Roman"/>
+          <w:color w:val="000000"/>
+          <w:sz w:val="24"/>
+          <w:szCs w:val="24"/>
+          <w:lang w:eastAsia="hu-HU"/>
+        </w:rPr>
+        <w:t>good</w:t>
+      </w:r>
+      <w:proofErr w:type="spellEnd"/>
+      <w:r>
+        <w:rPr>
+          <w:rFonts w:ascii="Comic Sans MS" w:eastAsia="Times New Roman" w:hAnsi="Comic Sans MS" w:cs="Times New Roman"/>
+          <w:color w:val="000000"/>
+          <w:sz w:val="24"/>
+          <w:szCs w:val="24"/>
+          <w:lang w:eastAsia="hu-HU"/>
+        </w:rPr>
+        <w:t> = </w:t>
+      </w:r>
+      <w:proofErr w:type="spellStart"/>
+      <w:r>
+        <w:rPr>
+          <w:rFonts w:ascii="Comic Sans MS" w:eastAsia="Times New Roman" w:hAnsi="Comic Sans MS" w:cs="Times New Roman"/>
+          <w:color w:val="0000FF"/>
+          <w:sz w:val="24"/>
+          <w:szCs w:val="24"/>
+          <w:lang w:eastAsia="hu-HU"/>
+        </w:rPr>
+        <w:t>False</w:t>
+      </w:r>
+      <w:proofErr w:type="spellEnd"/>
+    </w:p>
+    <w:p>
+      <w:pPr>
+        <w:shd w:val="clear" w:color="auto" w:fill="FFFFFF"/>
+        <w:spacing w:after="0" w:line="285" w:lineRule="atLeast"/>
+        <w:rPr>
+          <w:rFonts w:ascii="Comic Sans MS" w:eastAsia="Times New Roman" w:hAnsi="Comic Sans MS" w:cs="Times New Roman"/>
+          <w:color w:val="000000"/>
+          <w:sz w:val="24"/>
+          <w:szCs w:val="24"/>
+          <w:lang w:eastAsia="hu-HU"/>
+        </w:rPr>
+      </w:pPr>
+      <w:r>
+        <w:rPr>
+          <w:rFonts w:ascii="Comic Sans MS" w:eastAsia="Times New Roman" w:hAnsi="Comic Sans MS" w:cs="Times New Roman"/>
+          <w:color w:val="000000"/>
+          <w:sz w:val="24"/>
+          <w:szCs w:val="24"/>
+          <w:lang w:eastAsia="hu-HU"/>
+        </w:rPr>
+        <w:t>    </w:t>
+      </w:r>
+      <w:proofErr w:type="spellStart"/>
+      <w:r>
+        <w:rPr>
+          <w:rFonts w:ascii="Comic Sans MS" w:eastAsia="Times New Roman" w:hAnsi="Comic Sans MS" w:cs="Times New Roman"/>
+          <w:color w:val="0000FF"/>
+          <w:sz w:val="24"/>
+          <w:szCs w:val="24"/>
+          <w:lang w:eastAsia="hu-HU"/>
+        </w:rPr>
+        <w:t>while</w:t>
+      </w:r>
+      <w:proofErr w:type="spellEnd"/>
+      <w:r>
+        <w:rPr>
+          <w:rFonts w:ascii="Comic Sans MS" w:eastAsia="Times New Roman" w:hAnsi="Comic Sans MS" w:cs="Times New Roman"/>
+          <w:color w:val="000000"/>
+          <w:sz w:val="24"/>
+          <w:szCs w:val="24"/>
+          <w:lang w:eastAsia="hu-HU"/>
+        </w:rPr>
+        <w:t> </w:t>
+      </w:r>
+      <w:proofErr w:type="spellStart"/>
+      <w:r>
+        <w:rPr>
+          <w:rFonts w:ascii="Comic Sans MS" w:eastAsia="Times New Roman" w:hAnsi="Comic Sans MS" w:cs="Times New Roman"/>
+          <w:color w:val="000000"/>
+          <w:sz w:val="24"/>
+          <w:szCs w:val="24"/>
+          <w:lang w:eastAsia="hu-HU"/>
+        </w:rPr>
+        <w:t>good</w:t>
+      </w:r>
+      <w:proofErr w:type="spellEnd"/>
+      <w:r>
+        <w:rPr>
+          <w:rFonts w:ascii="Comic Sans MS" w:eastAsia="Times New Roman" w:hAnsi="Comic Sans MS" w:cs="Times New Roman"/>
+          <w:color w:val="000000"/>
+          <w:sz w:val="24"/>
+          <w:szCs w:val="24"/>
+          <w:lang w:eastAsia="hu-HU"/>
+        </w:rPr>
+        <w:t> != </w:t>
+      </w:r>
+      <w:proofErr w:type="spellStart"/>
+      <w:r>
+        <w:rPr>
+          <w:rFonts w:ascii="Comic Sans MS" w:eastAsia="Times New Roman" w:hAnsi="Comic Sans MS" w:cs="Times New Roman"/>
+          <w:color w:val="0000FF"/>
+          <w:sz w:val="24"/>
+          <w:szCs w:val="24"/>
+          <w:lang w:eastAsia="hu-HU"/>
+        </w:rPr>
+        <w:t>True</w:t>
+      </w:r>
+      <w:proofErr w:type="spellEnd"/>
+      <w:r>
+        <w:rPr>
+          <w:rFonts w:ascii="Comic Sans MS" w:eastAsia="Times New Roman" w:hAnsi="Comic Sans MS" w:cs="Times New Roman"/>
+          <w:color w:val="000000"/>
+          <w:sz w:val="24"/>
+          <w:szCs w:val="24"/>
+          <w:lang w:eastAsia="hu-HU"/>
+        </w:rPr>
+        <w:t>:</w:t>
+      </w:r>
+    </w:p>
+    <w:p>
+      <w:pPr>
+        <w:shd w:val="clear" w:color="auto" w:fill="FFFFFF"/>
+        <w:spacing w:after="0" w:line="285" w:lineRule="atLeast"/>
+        <w:rPr>
+          <w:rFonts w:ascii="Comic Sans MS" w:eastAsia="Times New Roman" w:hAnsi="Comic Sans MS" w:cs="Times New Roman"/>
+          <w:color w:val="000000"/>
+          <w:sz w:val="24"/>
+          <w:szCs w:val="24"/>
+          <w:lang w:eastAsia="hu-HU"/>
+        </w:rPr>
+      </w:pPr>
+      <w:r>
+        <w:rPr>
+          <w:rFonts w:ascii="Comic Sans MS" w:eastAsia="Times New Roman" w:hAnsi="Comic Sans MS" w:cs="Times New Roman"/>
+          <w:color w:val="000000"/>
+          <w:sz w:val="24"/>
+          <w:szCs w:val="24"/>
+          <w:lang w:eastAsia="hu-HU"/>
+        </w:rPr>
+        <w:t>        </w:t>
+      </w:r>
+      <w:proofErr w:type="spellStart"/>
+      <w:proofErr w:type="gramStart"/>
+      <w:r>
+        <w:rPr>
+          <w:rFonts w:ascii="Comic Sans MS" w:eastAsia="Times New Roman" w:hAnsi="Comic Sans MS" w:cs="Times New Roman"/>
+          <w:color w:val="000000"/>
+          <w:sz w:val="24"/>
+          <w:szCs w:val="24"/>
+          <w:lang w:eastAsia="hu-HU"/>
+        </w:rPr>
+        <w:t>niceprint</w:t>
+      </w:r>
+      <w:proofErr w:type="spellEnd"/>
+      <w:r>
+        <w:rPr>
+          <w:rFonts w:ascii="Comic Sans MS" w:eastAsia="Times New Roman" w:hAnsi="Comic Sans MS" w:cs="Times New Roman"/>
+          <w:color w:val="000000"/>
+          <w:sz w:val="24"/>
+          <w:szCs w:val="24"/>
+          <w:lang w:eastAsia="hu-HU"/>
+        </w:rPr>
+        <w:t>(</w:t>
+      </w:r>
+      <w:proofErr w:type="gramEnd"/>
+      <w:r>
+        <w:rPr>
+          <w:rFonts w:ascii="Comic Sans MS" w:eastAsia="Times New Roman" w:hAnsi="Comic Sans MS" w:cs="Times New Roman"/>
+          <w:color w:val="000000"/>
+          <w:sz w:val="24"/>
+          <w:szCs w:val="24"/>
+          <w:lang w:eastAsia="hu-HU"/>
+        </w:rPr>
+        <w:t>lista)</w:t>
+      </w:r>
+    </w:p>
+    <w:p>
+      <w:pPr>
+        <w:shd w:val="clear" w:color="auto" w:fill="FFFFFF"/>
+        <w:spacing w:after="0" w:line="285" w:lineRule="atLeast"/>
+        <w:rPr>
+          <w:rFonts w:ascii="Comic Sans MS" w:eastAsia="Times New Roman" w:hAnsi="Comic Sans MS" w:cs="Times New Roman"/>
+          <w:color w:val="000000"/>
+          <w:sz w:val="24"/>
+          <w:szCs w:val="24"/>
+          <w:lang w:eastAsia="hu-HU"/>
+        </w:rPr>
+      </w:pPr>
+      <w:r>
+        <w:rPr>
+          <w:rFonts w:ascii="Comic Sans MS" w:eastAsia="Times New Roman" w:hAnsi="Comic Sans MS" w:cs="Times New Roman"/>
+          <w:color w:val="000000"/>
+          <w:sz w:val="24"/>
+          <w:szCs w:val="24"/>
+          <w:lang w:eastAsia="hu-HU"/>
+        </w:rPr>
+        <w:t>        szam = </w:t>
+      </w:r>
+      <w:proofErr w:type="gramStart"/>
+      <w:r>
+        <w:rPr>
+          <w:rFonts w:ascii="Comic Sans MS" w:eastAsia="Times New Roman" w:hAnsi="Comic Sans MS" w:cs="Times New Roman"/>
+          <w:color w:val="000000"/>
+          <w:sz w:val="24"/>
+          <w:szCs w:val="24"/>
+          <w:lang w:eastAsia="hu-HU"/>
+        </w:rPr>
+        <w:t>input(</w:t>
+      </w:r>
+      <w:proofErr w:type="gramEnd"/>
+      <w:r>
+        <w:rPr>
+          <w:rFonts w:ascii="Comic Sans MS" w:eastAsia="Times New Roman" w:hAnsi="Comic Sans MS" w:cs="Times New Roman"/>
+          <w:color w:val="A31515"/>
+          <w:sz w:val="24"/>
+          <w:szCs w:val="24"/>
+          <w:lang w:eastAsia="hu-HU"/>
+        </w:rPr>
+        <w:t>"Add meg az (…), írja 'random'): "</w:t>
+      </w:r>
+      <w:r>
+        <w:rPr>
+          <w:rFonts w:ascii="Comic Sans MS" w:eastAsia="Times New Roman" w:hAnsi="Comic Sans MS" w:cs="Times New Roman"/>
+          <w:color w:val="000000"/>
+          <w:sz w:val="24"/>
+          <w:szCs w:val="24"/>
+          <w:lang w:eastAsia="hu-HU"/>
+        </w:rPr>
+        <w:t>)</w:t>
+      </w:r>
+    </w:p>
+    <w:p>
+      <w:pPr>
+        <w:shd w:val="clear" w:color="auto" w:fill="FFFFFF"/>
+        <w:spacing w:after="0" w:line="285" w:lineRule="atLeast"/>
+        <w:rPr>
+          <w:rFonts w:ascii="Comic Sans MS" w:eastAsia="Times New Roman" w:hAnsi="Comic Sans MS" w:cs="Times New Roman"/>
+          <w:color w:val="000000"/>
+          <w:sz w:val="24"/>
+          <w:szCs w:val="24"/>
+          <w:lang w:eastAsia="hu-HU"/>
+        </w:rPr>
+      </w:pPr>
+      <w:r>
+        <w:rPr>
+          <w:rFonts w:ascii="Comic Sans MS" w:eastAsia="Times New Roman" w:hAnsi="Comic Sans MS" w:cs="Times New Roman"/>
+          <w:color w:val="000000"/>
+          <w:sz w:val="24"/>
+          <w:szCs w:val="24"/>
+          <w:lang w:eastAsia="hu-HU"/>
+        </w:rPr>
+        <w:t>        </w:t>
+      </w:r>
+      <w:proofErr w:type="spellStart"/>
+      <w:r>
+        <w:rPr>
+          <w:rFonts w:ascii="Comic Sans MS" w:eastAsia="Times New Roman" w:hAnsi="Comic Sans MS" w:cs="Times New Roman"/>
+          <w:color w:val="0000FF"/>
+          <w:sz w:val="24"/>
+          <w:szCs w:val="24"/>
+          <w:lang w:eastAsia="hu-HU"/>
+        </w:rPr>
+        <w:t>if</w:t>
+      </w:r>
+      <w:proofErr w:type="spellEnd"/>
+      <w:r>
+        <w:rPr>
+          <w:rFonts w:ascii="Comic Sans MS" w:eastAsia="Times New Roman" w:hAnsi="Comic Sans MS" w:cs="Times New Roman"/>
+          <w:color w:val="000000"/>
+          <w:sz w:val="24"/>
+          <w:szCs w:val="24"/>
+          <w:lang w:eastAsia="hu-HU"/>
+        </w:rPr>
+        <w:t> szam == </w:t>
+      </w:r>
+      <w:r>
+        <w:rPr>
+          <w:rFonts w:ascii="Comic Sans MS" w:eastAsia="Times New Roman" w:hAnsi="Comic Sans MS" w:cs="Times New Roman"/>
+          <w:color w:val="A31515"/>
+          <w:sz w:val="24"/>
+          <w:szCs w:val="24"/>
+          <w:lang w:eastAsia="hu-HU"/>
+        </w:rPr>
+        <w:t>"random"</w:t>
+      </w:r>
+      <w:r>
+        <w:rPr>
+          <w:rFonts w:ascii="Comic Sans MS" w:eastAsia="Times New Roman" w:hAnsi="Comic Sans MS" w:cs="Times New Roman"/>
+          <w:color w:val="000000"/>
+          <w:sz w:val="24"/>
+          <w:szCs w:val="24"/>
+          <w:lang w:eastAsia="hu-HU"/>
+        </w:rPr>
+        <w:t>:</w:t>
+      </w:r>
+    </w:p>
+    <w:p>
+      <w:pPr>
+        <w:shd w:val="clear" w:color="auto" w:fill="FFFFFF"/>
+        <w:spacing w:after="0" w:line="285" w:lineRule="atLeast"/>
+        <w:rPr>
+          <w:rFonts w:ascii="Comic Sans MS" w:eastAsia="Times New Roman" w:hAnsi="Comic Sans MS" w:cs="Times New Roman"/>
+          <w:color w:val="000000"/>
+          <w:sz w:val="24"/>
+          <w:szCs w:val="24"/>
+          <w:lang w:eastAsia="hu-HU"/>
+        </w:rPr>
+      </w:pPr>
+      <w:r>
+        <w:rPr>
+          <w:rFonts w:ascii="Comic Sans MS" w:eastAsia="Times New Roman" w:hAnsi="Comic Sans MS" w:cs="Times New Roman"/>
+          <w:color w:val="000000"/>
+          <w:sz w:val="24"/>
+          <w:szCs w:val="24"/>
+          <w:lang w:eastAsia="hu-HU"/>
+        </w:rPr>
+        <w:t>            szam = </w:t>
+      </w:r>
+      <w:proofErr w:type="spellStart"/>
+      <w:proofErr w:type="gramStart"/>
+      <w:r>
+        <w:rPr>
+          <w:rFonts w:ascii="Comic Sans MS" w:eastAsia="Times New Roman" w:hAnsi="Comic Sans MS" w:cs="Times New Roman"/>
+          <w:color w:val="000000"/>
+          <w:sz w:val="24"/>
+          <w:szCs w:val="24"/>
+          <w:lang w:eastAsia="hu-HU"/>
+        </w:rPr>
+        <w:t>randint</w:t>
+      </w:r>
+      <w:proofErr w:type="spellEnd"/>
+      <w:r>
+        <w:rPr>
+          <w:rFonts w:ascii="Comic Sans MS" w:eastAsia="Times New Roman" w:hAnsi="Comic Sans MS" w:cs="Times New Roman"/>
+          <w:color w:val="000000"/>
+          <w:sz w:val="24"/>
+          <w:szCs w:val="24"/>
+          <w:lang w:eastAsia="hu-HU"/>
+        </w:rPr>
+        <w:t>(</w:t>
+      </w:r>
+      <w:proofErr w:type="gramEnd"/>
+      <w:r>
+        <w:rPr>
+          <w:rFonts w:ascii="Comic Sans MS" w:eastAsia="Times New Roman" w:hAnsi="Comic Sans MS" w:cs="Times New Roman"/>
+          <w:color w:val="098658"/>
+          <w:sz w:val="24"/>
+          <w:szCs w:val="24"/>
+          <w:lang w:eastAsia="hu-HU"/>
+        </w:rPr>
+        <w:t>0</w:t>
+      </w:r>
+      <w:r>
+        <w:rPr>
+          <w:rFonts w:ascii="Comic Sans MS" w:eastAsia="Times New Roman" w:hAnsi="Comic Sans MS" w:cs="Times New Roman"/>
+          <w:color w:val="000000"/>
+          <w:sz w:val="24"/>
+          <w:szCs w:val="24"/>
+          <w:lang w:eastAsia="hu-HU"/>
+        </w:rPr>
+        <w:t>, </w:t>
+      </w:r>
+      <w:r>
+        <w:rPr>
+          <w:rFonts w:ascii="Comic Sans MS" w:eastAsia="Times New Roman" w:hAnsi="Comic Sans MS" w:cs="Times New Roman"/>
+          <w:color w:val="098658"/>
+          <w:sz w:val="24"/>
+          <w:szCs w:val="24"/>
+          <w:lang w:eastAsia="hu-HU"/>
+        </w:rPr>
+        <w:t>6</w:t>
+      </w:r>
+      <w:r>
+        <w:rPr>
+          <w:rFonts w:ascii="Comic Sans MS" w:eastAsia="Times New Roman" w:hAnsi="Comic Sans MS" w:cs="Times New Roman"/>
+          <w:color w:val="000000"/>
+          <w:sz w:val="24"/>
+          <w:szCs w:val="24"/>
+          <w:lang w:eastAsia="hu-HU"/>
+        </w:rPr>
+        <w:t>)</w:t>
+      </w:r>
+    </w:p>
+    <w:p>
+      <w:pPr>
+        <w:shd w:val="clear" w:color="auto" w:fill="FFFFFF"/>
+        <w:spacing w:after="0" w:line="285" w:lineRule="atLeast"/>
+        <w:rPr>
+          <w:rFonts w:ascii="Comic Sans MS" w:eastAsia="Times New Roman" w:hAnsi="Comic Sans MS" w:cs="Times New Roman"/>
+          <w:color w:val="000000"/>
+          <w:sz w:val="24"/>
+          <w:szCs w:val="24"/>
+          <w:lang w:eastAsia="hu-HU"/>
+        </w:rPr>
+      </w:pPr>
+      <w:r>
+        <w:rPr>
+          <w:rFonts w:ascii="Comic Sans MS" w:eastAsia="Times New Roman" w:hAnsi="Comic Sans MS" w:cs="Times New Roman"/>
+          <w:color w:val="000000"/>
+          <w:sz w:val="24"/>
+          <w:szCs w:val="24"/>
+          <w:lang w:eastAsia="hu-HU"/>
+        </w:rPr>
+        <w:t>        </w:t>
+      </w:r>
+      <w:proofErr w:type="spellStart"/>
+      <w:r>
+        <w:rPr>
+          <w:rFonts w:ascii="Comic Sans MS" w:eastAsia="Times New Roman" w:hAnsi="Comic Sans MS" w:cs="Times New Roman"/>
+          <w:color w:val="0000FF"/>
+          <w:sz w:val="24"/>
+          <w:szCs w:val="24"/>
+          <w:lang w:eastAsia="hu-HU"/>
+        </w:rPr>
+        <w:t>else</w:t>
+      </w:r>
+      <w:proofErr w:type="spellEnd"/>
+      <w:r>
+        <w:rPr>
+          <w:rFonts w:ascii="Comic Sans MS" w:eastAsia="Times New Roman" w:hAnsi="Comic Sans MS" w:cs="Times New Roman"/>
+          <w:color w:val="000000"/>
+          <w:sz w:val="24"/>
+          <w:szCs w:val="24"/>
+          <w:lang w:eastAsia="hu-HU"/>
+        </w:rPr>
+        <w:t>:</w:t>
+      </w:r>
+    </w:p>
+    <w:p>
+      <w:pPr>
+        <w:shd w:val="clear" w:color="auto" w:fill="FFFFFF"/>
+        <w:spacing w:after="0" w:line="285" w:lineRule="atLeast"/>
+        <w:rPr>
+          <w:rFonts w:ascii="Comic Sans MS" w:eastAsia="Times New Roman" w:hAnsi="Comic Sans MS" w:cs="Times New Roman"/>
+          <w:color w:val="000000"/>
+          <w:sz w:val="24"/>
+          <w:szCs w:val="24"/>
+          <w:lang w:eastAsia="hu-HU"/>
+        </w:rPr>
+      </w:pPr>
+      <w:r>
+        <w:rPr>
+          <w:rFonts w:ascii="Comic Sans MS" w:eastAsia="Times New Roman" w:hAnsi="Comic Sans MS" w:cs="Times New Roman"/>
+          <w:color w:val="000000"/>
+          <w:sz w:val="24"/>
+          <w:szCs w:val="24"/>
+          <w:lang w:eastAsia="hu-HU"/>
+        </w:rPr>
+        <w:t>            szam = </w:t>
+      </w:r>
+      <w:proofErr w:type="gramStart"/>
+      <w:r>
+        <w:rPr>
+          <w:rFonts w:ascii="Comic Sans MS" w:eastAsia="Times New Roman" w:hAnsi="Comic Sans MS" w:cs="Times New Roman"/>
+          <w:color w:val="000000"/>
+          <w:sz w:val="24"/>
+          <w:szCs w:val="24"/>
+          <w:lang w:eastAsia="hu-HU"/>
+        </w:rPr>
+        <w:t>int(</w:t>
+      </w:r>
+      <w:proofErr w:type="gramEnd"/>
+      <w:r>
+        <w:rPr>
+          <w:rFonts w:ascii="Comic Sans MS" w:eastAsia="Times New Roman" w:hAnsi="Comic Sans MS" w:cs="Times New Roman"/>
+          <w:color w:val="000000"/>
+          <w:sz w:val="24"/>
+          <w:szCs w:val="24"/>
+          <w:lang w:eastAsia="hu-HU"/>
+        </w:rPr>
+        <w:t>szam)-</w:t>
+      </w:r>
+      <w:r>
+        <w:rPr>
+          <w:rFonts w:ascii="Comic Sans MS" w:eastAsia="Times New Roman" w:hAnsi="Comic Sans MS" w:cs="Times New Roman"/>
+          <w:color w:val="098658"/>
+          <w:sz w:val="24"/>
+          <w:szCs w:val="24"/>
+          <w:lang w:eastAsia="hu-HU"/>
+        </w:rPr>
+        <w:t>1</w:t>
+      </w:r>
+    </w:p>
+    <w:p>
+      <w:pPr>
+        <w:shd w:val="clear" w:color="auto" w:fill="FFFFFF"/>
+        <w:spacing w:after="0" w:line="285" w:lineRule="atLeast"/>
+        <w:rPr>
+          <w:rFonts w:ascii="Comic Sans MS" w:eastAsia="Times New Roman" w:hAnsi="Comic Sans MS" w:cs="Times New Roman"/>
+          <w:color w:val="000000"/>
+          <w:sz w:val="24"/>
+          <w:szCs w:val="24"/>
+          <w:lang w:eastAsia="hu-HU"/>
+        </w:rPr>
+      </w:pPr>
+      <w:r>
+        <w:rPr>
+          <w:rFonts w:ascii="Comic Sans MS" w:eastAsia="Times New Roman" w:hAnsi="Comic Sans MS" w:cs="Times New Roman"/>
+          <w:color w:val="000000"/>
+          <w:sz w:val="24"/>
+          <w:szCs w:val="24"/>
+          <w:lang w:eastAsia="hu-HU"/>
+        </w:rPr>
+        <w:t>        </w:t>
+      </w:r>
+      <w:proofErr w:type="spellStart"/>
+      <w:r>
+        <w:rPr>
+          <w:rFonts w:ascii="Comic Sans MS" w:eastAsia="Times New Roman" w:hAnsi="Comic Sans MS" w:cs="Times New Roman"/>
+          <w:color w:val="0000FF"/>
+          <w:sz w:val="24"/>
+          <w:szCs w:val="24"/>
+          <w:lang w:eastAsia="hu-HU"/>
+        </w:rPr>
+        <w:t>if</w:t>
+      </w:r>
+      <w:proofErr w:type="spellEnd"/>
+      <w:r>
+        <w:rPr>
+          <w:rFonts w:ascii="Comic Sans MS" w:eastAsia="Times New Roman" w:hAnsi="Comic Sans MS" w:cs="Times New Roman"/>
+          <w:color w:val="000000"/>
+          <w:sz w:val="24"/>
+          <w:szCs w:val="24"/>
+          <w:lang w:eastAsia="hu-HU"/>
+        </w:rPr>
+        <w:t> szam &lt; </w:t>
+      </w:r>
+      <w:r>
+        <w:rPr>
+          <w:rFonts w:ascii="Comic Sans MS" w:eastAsia="Times New Roman" w:hAnsi="Comic Sans MS" w:cs="Times New Roman"/>
+          <w:color w:val="098658"/>
+          <w:sz w:val="24"/>
+          <w:szCs w:val="24"/>
+          <w:lang w:eastAsia="hu-HU"/>
+        </w:rPr>
+        <w:t>0</w:t>
+      </w:r>
+      <w:r>
+        <w:rPr>
+          <w:rFonts w:ascii="Comic Sans MS" w:eastAsia="Times New Roman" w:hAnsi="Comic Sans MS" w:cs="Times New Roman"/>
+          <w:color w:val="000000"/>
+          <w:sz w:val="24"/>
+          <w:szCs w:val="24"/>
+          <w:lang w:eastAsia="hu-HU"/>
+        </w:rPr>
+        <w:t> </w:t>
+      </w:r>
+      <w:proofErr w:type="spellStart"/>
+      <w:r>
+        <w:rPr>
+          <w:rFonts w:ascii="Comic Sans MS" w:eastAsia="Times New Roman" w:hAnsi="Comic Sans MS" w:cs="Times New Roman"/>
+          <w:color w:val="0000FF"/>
+          <w:sz w:val="24"/>
+          <w:szCs w:val="24"/>
+          <w:lang w:eastAsia="hu-HU"/>
+        </w:rPr>
+        <w:t>or</w:t>
+      </w:r>
+      <w:proofErr w:type="spellEnd"/>
+      <w:r>
+        <w:rPr>
+          <w:rFonts w:ascii="Comic Sans MS" w:eastAsia="Times New Roman" w:hAnsi="Comic Sans MS" w:cs="Times New Roman"/>
+          <w:color w:val="000000"/>
+          <w:sz w:val="24"/>
+          <w:szCs w:val="24"/>
+          <w:lang w:eastAsia="hu-HU"/>
+        </w:rPr>
+        <w:t> szam &gt; </w:t>
+      </w:r>
+      <w:r>
+        <w:rPr>
+          <w:rFonts w:ascii="Comic Sans MS" w:eastAsia="Times New Roman" w:hAnsi="Comic Sans MS" w:cs="Times New Roman"/>
+          <w:color w:val="098658"/>
+          <w:sz w:val="24"/>
+          <w:szCs w:val="24"/>
+          <w:lang w:eastAsia="hu-HU"/>
+        </w:rPr>
+        <w:t>6</w:t>
+      </w:r>
+      <w:r>
+        <w:rPr>
+          <w:rFonts w:ascii="Comic Sans MS" w:eastAsia="Times New Roman" w:hAnsi="Comic Sans MS" w:cs="Times New Roman"/>
+          <w:color w:val="000000"/>
+          <w:sz w:val="24"/>
+          <w:szCs w:val="24"/>
+          <w:lang w:eastAsia="hu-HU"/>
+        </w:rPr>
+        <w:t>:</w:t>
+      </w:r>
+    </w:p>
+    <w:p>
+      <w:pPr>
+        <w:shd w:val="clear" w:color="auto" w:fill="FFFFFF"/>
+        <w:spacing w:after="0" w:line="285" w:lineRule="atLeast"/>
+        <w:rPr>
+          <w:rFonts w:ascii="Comic Sans MS" w:eastAsia="Times New Roman" w:hAnsi="Comic Sans MS" w:cs="Times New Roman"/>
+          <w:color w:val="000000"/>
+          <w:sz w:val="24"/>
+          <w:szCs w:val="24"/>
+          <w:lang w:eastAsia="hu-HU"/>
+        </w:rPr>
+      </w:pPr>
+      <w:r>
+        <w:rPr>
+          <w:rFonts w:ascii="Comic Sans MS" w:eastAsia="Times New Roman" w:hAnsi="Comic Sans MS" w:cs="Times New Roman"/>
+          <w:color w:val="000000"/>
+          <w:sz w:val="24"/>
+          <w:szCs w:val="24"/>
+          <w:lang w:eastAsia="hu-HU"/>
+        </w:rPr>
+        <w:t>            </w:t>
+      </w:r>
+      <w:proofErr w:type="gramStart"/>
+      <w:r>
+        <w:rPr>
+          <w:rFonts w:ascii="Comic Sans MS" w:eastAsia="Times New Roman" w:hAnsi="Comic Sans MS" w:cs="Times New Roman"/>
+          <w:color w:val="000000"/>
+          <w:sz w:val="24"/>
+          <w:szCs w:val="24"/>
+          <w:lang w:eastAsia="hu-HU"/>
+        </w:rPr>
+        <w:t>print</w:t>
+      </w:r>
+      <w:proofErr w:type="gramEnd"/>
+      <w:r>
+        <w:rPr>
+          <w:rFonts w:ascii="Comic Sans MS" w:eastAsia="Times New Roman" w:hAnsi="Comic Sans MS" w:cs="Times New Roman"/>
+          <w:color w:val="000000"/>
+          <w:sz w:val="24"/>
+          <w:szCs w:val="24"/>
+          <w:lang w:eastAsia="hu-HU"/>
+        </w:rPr>
+        <w:t>(</w:t>
+      </w:r>
+      <w:r>
+        <w:rPr>
+          <w:rFonts w:ascii="Comic Sans MS" w:eastAsia="Times New Roman" w:hAnsi="Comic Sans MS" w:cs="Times New Roman"/>
+          <w:color w:val="A31515"/>
+          <w:sz w:val="24"/>
+          <w:szCs w:val="24"/>
+          <w:lang w:eastAsia="hu-HU"/>
+        </w:rPr>
+        <w:t>"\</w:t>
+      </w:r>
+      <w:proofErr w:type="spellStart"/>
+      <w:r>
+        <w:rPr>
+          <w:rFonts w:ascii="Comic Sans MS" w:eastAsia="Times New Roman" w:hAnsi="Comic Sans MS" w:cs="Times New Roman"/>
+          <w:color w:val="A31515"/>
+          <w:sz w:val="24"/>
+          <w:szCs w:val="24"/>
+          <w:lang w:eastAsia="hu-HU"/>
+        </w:rPr>
+        <w:t>nAdjon</w:t>
+      </w:r>
+      <w:proofErr w:type="spellEnd"/>
+      <w:r>
+        <w:rPr>
+          <w:rFonts w:ascii="Comic Sans MS" w:eastAsia="Times New Roman" w:hAnsi="Comic Sans MS" w:cs="Times New Roman"/>
+          <w:color w:val="A31515"/>
+          <w:sz w:val="24"/>
+          <w:szCs w:val="24"/>
+          <w:lang w:eastAsia="hu-HU"/>
+        </w:rPr>
+        <w:t> meg egy jelenlévő elemet! \n"</w:t>
+      </w:r>
+      <w:r>
+        <w:rPr>
+          <w:rFonts w:ascii="Comic Sans MS" w:eastAsia="Times New Roman" w:hAnsi="Comic Sans MS" w:cs="Times New Roman"/>
+          <w:color w:val="000000"/>
+          <w:sz w:val="24"/>
+          <w:szCs w:val="24"/>
+          <w:lang w:eastAsia="hu-HU"/>
+        </w:rPr>
+        <w:t>)</w:t>
+      </w:r>
+    </w:p>
+    <w:p>
+      <w:pPr>
+        <w:shd w:val="clear" w:color="auto" w:fill="FFFFFF"/>
+        <w:spacing w:after="0" w:line="285" w:lineRule="atLeast"/>
+        <w:rPr>
+          <w:rFonts w:ascii="Comic Sans MS" w:eastAsia="Times New Roman" w:hAnsi="Comic Sans MS" w:cs="Times New Roman"/>
+          <w:color w:val="000000"/>
+          <w:sz w:val="24"/>
+          <w:szCs w:val="24"/>
+          <w:lang w:eastAsia="hu-HU"/>
+        </w:rPr>
+      </w:pPr>
+      <w:r>
+        <w:rPr>
+          <w:rFonts w:ascii="Comic Sans MS" w:eastAsia="Times New Roman" w:hAnsi="Comic Sans MS" w:cs="Times New Roman"/>
+          <w:color w:val="000000"/>
+          <w:sz w:val="24"/>
+          <w:szCs w:val="24"/>
+          <w:lang w:eastAsia="hu-HU"/>
+        </w:rPr>
+        <w:t>        </w:t>
+      </w:r>
+      <w:proofErr w:type="spellStart"/>
+      <w:r>
+        <w:rPr>
+          <w:rFonts w:ascii="Comic Sans MS" w:eastAsia="Times New Roman" w:hAnsi="Comic Sans MS" w:cs="Times New Roman"/>
+          <w:color w:val="0000FF"/>
+          <w:sz w:val="24"/>
+          <w:szCs w:val="24"/>
+          <w:lang w:eastAsia="hu-HU"/>
+        </w:rPr>
+        <w:t>else</w:t>
+      </w:r>
+      <w:proofErr w:type="spellEnd"/>
+      <w:r>
+        <w:rPr>
+          <w:rFonts w:ascii="Comic Sans MS" w:eastAsia="Times New Roman" w:hAnsi="Comic Sans MS" w:cs="Times New Roman"/>
+          <w:color w:val="000000"/>
+          <w:sz w:val="24"/>
+          <w:szCs w:val="24"/>
+          <w:lang w:eastAsia="hu-HU"/>
+        </w:rPr>
+        <w:t>:</w:t>
+      </w:r>
+    </w:p>
+    <w:p>
+      <w:pPr>
+        <w:shd w:val="clear" w:color="auto" w:fill="FFFFFF"/>
+        <w:spacing w:after="0" w:line="285" w:lineRule="atLeast"/>
+        <w:rPr>
+          <w:rFonts w:ascii="Comic Sans MS" w:eastAsia="Times New Roman" w:hAnsi="Comic Sans MS" w:cs="Times New Roman"/>
+          <w:color w:val="000000"/>
+          <w:sz w:val="24"/>
+          <w:szCs w:val="24"/>
+          <w:lang w:eastAsia="hu-HU"/>
+        </w:rPr>
+      </w:pPr>
+      <w:r>
+        <w:rPr>
+          <w:rFonts w:ascii="Comic Sans MS" w:eastAsia="Times New Roman" w:hAnsi="Comic Sans MS" w:cs="Times New Roman"/>
+          <w:color w:val="000000"/>
+          <w:sz w:val="24"/>
+          <w:szCs w:val="24"/>
+          <w:lang w:eastAsia="hu-HU"/>
+        </w:rPr>
+        <w:t>            </w:t>
+      </w:r>
+      <w:proofErr w:type="spellStart"/>
+      <w:r>
+        <w:rPr>
+          <w:rFonts w:ascii="Comic Sans MS" w:eastAsia="Times New Roman" w:hAnsi="Comic Sans MS" w:cs="Times New Roman"/>
+          <w:color w:val="000000"/>
+          <w:sz w:val="24"/>
+          <w:szCs w:val="24"/>
+          <w:lang w:eastAsia="hu-HU"/>
+        </w:rPr>
+        <w:t>good</w:t>
+      </w:r>
+      <w:proofErr w:type="spellEnd"/>
+      <w:r>
+        <w:rPr>
+          <w:rFonts w:ascii="Comic Sans MS" w:eastAsia="Times New Roman" w:hAnsi="Comic Sans MS" w:cs="Times New Roman"/>
+          <w:color w:val="000000"/>
+          <w:sz w:val="24"/>
+          <w:szCs w:val="24"/>
+          <w:lang w:eastAsia="hu-HU"/>
+        </w:rPr>
+        <w:t> = </w:t>
+      </w:r>
+      <w:proofErr w:type="spellStart"/>
+      <w:r>
+        <w:rPr>
+          <w:rFonts w:ascii="Comic Sans MS" w:eastAsia="Times New Roman" w:hAnsi="Comic Sans MS" w:cs="Times New Roman"/>
+          <w:color w:val="0000FF"/>
+          <w:sz w:val="24"/>
+          <w:szCs w:val="24"/>
+          <w:lang w:eastAsia="hu-HU"/>
+        </w:rPr>
+        <w:t>True</w:t>
+      </w:r>
+      <w:proofErr w:type="spellEnd"/>
+    </w:p>
+    <w:p>
+      <w:pPr>
+        <w:shd w:val="clear" w:color="auto" w:fill="FFFFFF"/>
+        <w:spacing w:after="0" w:line="285" w:lineRule="atLeast"/>
+        <w:rPr>
+          <w:rFonts w:ascii="Comic Sans MS" w:eastAsia="Times New Roman" w:hAnsi="Comic Sans MS" w:cs="Times New Roman"/>
+          <w:color w:val="000000"/>
+          <w:sz w:val="24"/>
+          <w:szCs w:val="24"/>
+          <w:lang w:eastAsia="hu-HU"/>
+        </w:rPr>
+      </w:pPr>
+      <w:r>
+        <w:rPr>
+          <w:rFonts w:ascii="Comic Sans MS" w:eastAsia="Times New Roman" w:hAnsi="Comic Sans MS" w:cs="Times New Roman"/>
+          <w:color w:val="000000"/>
+          <w:sz w:val="24"/>
+          <w:szCs w:val="24"/>
+          <w:lang w:eastAsia="hu-HU"/>
+        </w:rPr>
+        <w:t>    </w:t>
+      </w:r>
+      <w:proofErr w:type="gramStart"/>
+      <w:r>
+        <w:rPr>
+          <w:rFonts w:ascii="Comic Sans MS" w:eastAsia="Times New Roman" w:hAnsi="Comic Sans MS" w:cs="Times New Roman"/>
+          <w:color w:val="000000"/>
+          <w:sz w:val="24"/>
+          <w:szCs w:val="24"/>
+          <w:lang w:eastAsia="hu-HU"/>
+        </w:rPr>
+        <w:t>print</w:t>
+      </w:r>
+      <w:proofErr w:type="gramEnd"/>
+      <w:r>
+        <w:rPr>
+          <w:rFonts w:ascii="Comic Sans MS" w:eastAsia="Times New Roman" w:hAnsi="Comic Sans MS" w:cs="Times New Roman"/>
+          <w:color w:val="000000"/>
+          <w:sz w:val="24"/>
+          <w:szCs w:val="24"/>
+          <w:lang w:eastAsia="hu-HU"/>
+        </w:rPr>
+        <w:t>()</w:t>
+      </w:r>
+    </w:p>
+    <w:p>
+      <w:pPr>
+        <w:shd w:val="clear" w:color="auto" w:fill="FFFFFF"/>
+        <w:spacing w:after="0" w:line="285" w:lineRule="atLeast"/>
+        <w:rPr>
+          <w:rFonts w:ascii="Comic Sans MS" w:eastAsia="Times New Roman" w:hAnsi="Comic Sans MS" w:cs="Times New Roman"/>
+          <w:color w:val="000000"/>
+          <w:sz w:val="24"/>
+          <w:szCs w:val="24"/>
+          <w:lang w:eastAsia="hu-HU"/>
+        </w:rPr>
+      </w:pPr>
+      <w:r>
+        <w:rPr>
+          <w:rFonts w:ascii="Comic Sans MS" w:eastAsia="Times New Roman" w:hAnsi="Comic Sans MS" w:cs="Times New Roman"/>
+          <w:color w:val="000000"/>
+          <w:sz w:val="24"/>
+          <w:szCs w:val="24"/>
+          <w:lang w:eastAsia="hu-HU"/>
+        </w:rPr>
+        <w:t>    </w:t>
+      </w:r>
+      <w:proofErr w:type="spellStart"/>
+      <w:r>
+        <w:rPr>
+          <w:rFonts w:ascii="Comic Sans MS" w:eastAsia="Times New Roman" w:hAnsi="Comic Sans MS" w:cs="Times New Roman"/>
+          <w:color w:val="0000FF"/>
+          <w:sz w:val="24"/>
+          <w:szCs w:val="24"/>
+          <w:lang w:eastAsia="hu-HU"/>
+        </w:rPr>
+        <w:t>return</w:t>
+      </w:r>
+      <w:proofErr w:type="spellEnd"/>
+      <w:r>
+        <w:rPr>
+          <w:rFonts w:ascii="Comic Sans MS" w:eastAsia="Times New Roman" w:hAnsi="Comic Sans MS" w:cs="Times New Roman"/>
+          <w:color w:val="000000"/>
+          <w:sz w:val="24"/>
+          <w:szCs w:val="24"/>
+          <w:lang w:eastAsia="hu-HU"/>
+        </w:rPr>
+        <w:t> szam</w:t>
+      </w:r>
+    </w:p>
+    <w:p>
+      <w:pPr>
+        <w:spacing w:before="360"/>
+        <w:jc w:val="both"/>
+        <w:rPr>
+          <w:rFonts w:ascii="Comic Sans MS" w:hAnsi="Comic Sans MS"/>
+          <w:sz w:val="28"/>
+          <w:szCs w:val="28"/>
+        </w:rPr>
+      </w:pPr>
     </w:p>
     <w:sectPr>
       <w:pgSz w:w="11906" w:h="16838"/>
@@ -450,6 +1482,56 @@
     </w:sectPr>
   </w:body>
 </w:document>
+</file>
+
+<file path=word/endnotes.xml><?xml version="1.0" encoding="utf-8"?>
+<w:endnotes xmlns:wpc="http://schemas.microsoft.com/office/word/2010/wordprocessingCanvas" xmlns:cx="http://schemas.microsoft.com/office/drawing/2014/chartex" xmlns:mc="http://schemas.openxmlformats.org/markup-compatibility/2006" xmlns:o="urn:schemas-microsoft-com:office:office" xmlns:r="http://schemas.openxmlformats.org/officeDocument/2006/relationships" xmlns:m="http://schemas.openxmlformats.org/officeDocument/2006/math" xmlns:v="urn:schemas-microsoft-com:vml" xmlns:wp14="http://schemas.microsoft.com/office/word/2010/wordprocessingDrawing" xmlns:wp="http://schemas.openxmlformats.org/drawingml/2006/wordprocessingDrawing" xmlns:w10="urn:schemas-microsoft-com:office:word" xmlns:w="http://schemas.openxmlformats.org/wordprocessingml/2006/main" xmlns:w14="http://schemas.microsoft.com/office/word/2010/wordml" xmlns:w15="http://schemas.microsoft.com/office/word/2012/wordml" xmlns:w16se="http://schemas.microsoft.com/office/word/2015/wordml/symex" xmlns:wpg="http://schemas.microsoft.com/office/word/2010/wordprocessingGroup" xmlns:wpi="http://schemas.microsoft.com/office/word/2010/wordprocessingInk" xmlns:wne="http://schemas.microsoft.com/office/word/2006/wordml" xmlns:wps="http://schemas.microsoft.com/office/word/2010/wordprocessingShape" mc:Ignorable="w14 w15 w16se wp14">
+  <w:endnote w:type="separator" w:id="-1">
+    <w:p>
+      <w:pPr>
+        <w:spacing w:after="0" w:line="240" w:lineRule="auto"/>
+      </w:pPr>
+      <w:r>
+        <w:separator/>
+      </w:r>
+    </w:p>
+  </w:endnote>
+  <w:endnote w:type="continuationSeparator" w:id="0">
+    <w:p>
+      <w:pPr>
+        <w:spacing w:after="0" w:line="240" w:lineRule="auto"/>
+      </w:pPr>
+      <w:r>
+        <w:continuationSeparator/>
+      </w:r>
+    </w:p>
+  </w:endnote>
+</w:endnotes>
+</file>
+
+<file path=word/footnotes.xml><?xml version="1.0" encoding="utf-8"?>
+<w:footnotes xmlns:wpc="http://schemas.microsoft.com/office/word/2010/wordprocessingCanvas" xmlns:cx="http://schemas.microsoft.com/office/drawing/2014/chartex" xmlns:mc="http://schemas.openxmlformats.org/markup-compatibility/2006" xmlns:o="urn:schemas-microsoft-com:office:office" xmlns:r="http://schemas.openxmlformats.org/officeDocument/2006/relationships" xmlns:m="http://schemas.openxmlformats.org/officeDocument/2006/math" xmlns:v="urn:schemas-microsoft-com:vml" xmlns:wp14="http://schemas.microsoft.com/office/word/2010/wordprocessingDrawing" xmlns:wp="http://schemas.openxmlformats.org/drawingml/2006/wordprocessingDrawing" xmlns:w10="urn:schemas-microsoft-com:office:word" xmlns:w="http://schemas.openxmlformats.org/wordprocessingml/2006/main" xmlns:w14="http://schemas.microsoft.com/office/word/2010/wordml" xmlns:w15="http://schemas.microsoft.com/office/word/2012/wordml" xmlns:w16se="http://schemas.microsoft.com/office/word/2015/wordml/symex" xmlns:wpg="http://schemas.microsoft.com/office/word/2010/wordprocessingGroup" xmlns:wpi="http://schemas.microsoft.com/office/word/2010/wordprocessingInk" xmlns:wne="http://schemas.microsoft.com/office/word/2006/wordml" xmlns:wps="http://schemas.microsoft.com/office/word/2010/wordprocessingShape" mc:Ignorable="w14 w15 w16se wp14">
+  <w:footnote w:type="separator" w:id="-1">
+    <w:p>
+      <w:pPr>
+        <w:spacing w:after="0" w:line="240" w:lineRule="auto"/>
+      </w:pPr>
+      <w:r>
+        <w:separator/>
+      </w:r>
+    </w:p>
+  </w:footnote>
+  <w:footnote w:type="continuationSeparator" w:id="0">
+    <w:p>
+      <w:pPr>
+        <w:spacing w:after="0" w:line="240" w:lineRule="auto"/>
+      </w:pPr>
+      <w:r>
+        <w:continuationSeparator/>
+      </w:r>
+    </w:p>
+  </w:footnote>
+</w:footnotes>
 </file>
 
 <file path=word/numbering.xml><?xml version="1.0" encoding="utf-8"?>
@@ -981,6 +2063,50 @@
       <w:contextualSpacing/>
     </w:pPr>
   </w:style>
+  <w:style w:type="paragraph" w:styleId="lfej">
+    <w:name w:val="header"/>
+    <w:basedOn w:val="Norml"/>
+    <w:link w:val="lfejChar"/>
+    <w:uiPriority w:val="99"/>
+    <w:unhideWhenUsed/>
+    <w:rsid w:val="005F3EA2"/>
+    <w:pPr>
+      <w:tabs>
+        <w:tab w:val="center" w:pos="4536"/>
+        <w:tab w:val="right" w:pos="9072"/>
+      </w:tabs>
+      <w:spacing w:after="0" w:line="240" w:lineRule="auto"/>
+    </w:pPr>
+  </w:style>
+  <w:style w:type="character" w:customStyle="1" w:styleId="lfejChar">
+    <w:name w:val="Élőfej Char"/>
+    <w:basedOn w:val="Bekezdsalapbettpusa"/>
+    <w:link w:val="lfej"/>
+    <w:uiPriority w:val="99"/>
+    <w:rsid w:val="005F3EA2"/>
+  </w:style>
+  <w:style w:type="paragraph" w:styleId="llb">
+    <w:name w:val="footer"/>
+    <w:basedOn w:val="Norml"/>
+    <w:link w:val="llbChar"/>
+    <w:uiPriority w:val="99"/>
+    <w:unhideWhenUsed/>
+    <w:rsid w:val="005F3EA2"/>
+    <w:pPr>
+      <w:tabs>
+        <w:tab w:val="center" w:pos="4536"/>
+        <w:tab w:val="right" w:pos="9072"/>
+      </w:tabs>
+      <w:spacing w:after="0" w:line="240" w:lineRule="auto"/>
+    </w:pPr>
+  </w:style>
+  <w:style w:type="character" w:customStyle="1" w:styleId="llbChar">
+    <w:name w:val="Élőláb Char"/>
+    <w:basedOn w:val="Bekezdsalapbettpusa"/>
+    <w:link w:val="llb"/>
+    <w:uiPriority w:val="99"/>
+    <w:rsid w:val="005F3EA2"/>
+  </w:style>
 </w:styles>
 </file>
 

</xml_diff>

<commit_message>
dokidoki szegélyét elvettem mert pdf-ben nem látszódott rendesen
</commit_message>
<xml_diff>
--- a/Dokumentáció.docx
+++ b/Dokumentáció.docx
@@ -1,6 +1,6 @@
 
 <file path=word/document.xml><?xml version="1.0" encoding="utf-8"?>
-<w:document xmlns:wpc="http://schemas.microsoft.com/office/word/2010/wordprocessingCanvas" xmlns:cx="http://schemas.microsoft.com/office/drawing/2014/chartex" xmlns:mc="http://schemas.openxmlformats.org/markup-compatibility/2006" xmlns:o="urn:schemas-microsoft-com:office:office" xmlns:r="http://schemas.openxmlformats.org/officeDocument/2006/relationships" xmlns:m="http://schemas.openxmlformats.org/officeDocument/2006/math" xmlns:v="urn:schemas-microsoft-com:vml" xmlns:wp14="http://schemas.microsoft.com/office/word/2010/wordprocessingDrawing" xmlns:wp="http://schemas.openxmlformats.org/drawingml/2006/wordprocessingDrawing" xmlns:w10="urn:schemas-microsoft-com:office:word" xmlns:w="http://schemas.openxmlformats.org/wordprocessingml/2006/main" xmlns:w14="http://schemas.microsoft.com/office/word/2010/wordml" xmlns:w15="http://schemas.microsoft.com/office/word/2012/wordml" xmlns:w16se="http://schemas.microsoft.com/office/word/2015/wordml/symex" xmlns:wpg="http://schemas.microsoft.com/office/word/2010/wordprocessingGroup" xmlns:wpi="http://schemas.microsoft.com/office/word/2010/wordprocessingInk" xmlns:wne="http://schemas.microsoft.com/office/word/2006/wordml" xmlns:wps="http://schemas.microsoft.com/office/word/2010/wordprocessingShape" mc:Ignorable="w14 w15 w16se wp14">
+<w:document xmlns:wpc="http://schemas.microsoft.com/office/word/2010/wordprocessingCanvas" xmlns:cx="http://schemas.microsoft.com/office/drawing/2014/chartex" xmlns:cx1="http://schemas.microsoft.com/office/drawing/2015/9/8/chartex" xmlns:cx2="http://schemas.microsoft.com/office/drawing/2015/10/21/chartex" xmlns:cx3="http://schemas.microsoft.com/office/drawing/2016/5/9/chartex" xmlns:cx4="http://schemas.microsoft.com/office/drawing/2016/5/10/chartex" xmlns:cx5="http://schemas.microsoft.com/office/drawing/2016/5/11/chartex" xmlns:cx6="http://schemas.microsoft.com/office/drawing/2016/5/12/chartex" xmlns:cx7="http://schemas.microsoft.com/office/drawing/2016/5/13/chartex" xmlns:cx8="http://schemas.microsoft.com/office/drawing/2016/5/14/chartex" xmlns:mc="http://schemas.openxmlformats.org/markup-compatibility/2006" xmlns:aink="http://schemas.microsoft.com/office/drawing/2016/ink" xmlns:am3d="http://schemas.microsoft.com/office/drawing/2017/model3d" xmlns:o="urn:schemas-microsoft-com:office:office" xmlns:oel="http://schemas.microsoft.com/office/2019/extlst" xmlns:r="http://schemas.openxmlformats.org/officeDocument/2006/relationships" xmlns:m="http://schemas.openxmlformats.org/officeDocument/2006/math" xmlns:v="urn:schemas-microsoft-com:vml" xmlns:wp14="http://schemas.microsoft.com/office/word/2010/wordprocessingDrawing" xmlns:wp="http://schemas.openxmlformats.org/drawingml/2006/wordprocessingDrawing" xmlns:w10="urn:schemas-microsoft-com:office:word" xmlns:w="http://schemas.openxmlformats.org/wordprocessingml/2006/main" xmlns:w14="http://schemas.microsoft.com/office/word/2010/wordml" xmlns:w15="http://schemas.microsoft.com/office/word/2012/wordml" xmlns:w16cex="http://schemas.microsoft.com/office/word/2018/wordml/cex" xmlns:w16cid="http://schemas.microsoft.com/office/word/2016/wordml/cid" xmlns:w16="http://schemas.microsoft.com/office/word/2018/wordml" xmlns:w16du="http://schemas.microsoft.com/office/word/2023/wordml/word16du" xmlns:w16sdtdh="http://schemas.microsoft.com/office/word/2020/wordml/sdtdatahash" xmlns:w16se="http://schemas.microsoft.com/office/word/2015/wordml/symex" xmlns:wpg="http://schemas.microsoft.com/office/word/2010/wordprocessingGroup" xmlns:wpi="http://schemas.microsoft.com/office/word/2010/wordprocessingInk" xmlns:wne="http://schemas.microsoft.com/office/word/2006/wordml" xmlns:wps="http://schemas.microsoft.com/office/word/2010/wordprocessingShape" mc:Ignorable="w14 w15 w16se w16cid w16 w16cex w16sdtdh w16du wp14">
   <w:body>
     <w:p>
       <w:pPr>
@@ -13,6 +13,7 @@
           <w:szCs w:val="64"/>
         </w:rPr>
       </w:pPr>
+      <w:proofErr w:type="spellStart"/>
       <w:r>
         <w:rPr>
           <w:rFonts w:ascii="Comic Sans MS" w:hAnsi="Comic Sans MS"/>
@@ -22,6 +23,7 @@
         </w:rPr>
         <w:t>Piteflamózók</w:t>
       </w:r>
+      <w:proofErr w:type="spellEnd"/>
     </w:p>
     <w:p>
       <w:pPr>
@@ -60,7 +62,61 @@
           <w:sz w:val="28"/>
           <w:szCs w:val="28"/>
         </w:rPr>
-        <w:t>Ebben a projektben egy kollégiumi tanuló (félig fiktív) streamjeinek adatát gyűjtöttük össze és jelenítettük meg különböző szempontok szerint. Mivel a kollégiumi Wi-fi arról híres, hogy nem túl erős, ezért némelyik stream nem tartott túl sokáig, viszont néhány esetben több</w:t>
+        <w:t xml:space="preserve">Ebben a projektben egy kollégiumi tanuló (félig fiktív) </w:t>
+      </w:r>
+      <w:proofErr w:type="spellStart"/>
+      <w:r>
+        <w:rPr>
+          <w:rFonts w:ascii="Comic Sans MS" w:hAnsi="Comic Sans MS"/>
+          <w:sz w:val="28"/>
+          <w:szCs w:val="28"/>
+        </w:rPr>
+        <w:t>streamjeinek</w:t>
+      </w:r>
+      <w:proofErr w:type="spellEnd"/>
+      <w:r>
+        <w:rPr>
+          <w:rFonts w:ascii="Comic Sans MS" w:hAnsi="Comic Sans MS"/>
+          <w:sz w:val="28"/>
+          <w:szCs w:val="28"/>
+        </w:rPr>
+        <w:t xml:space="preserve"> adatát gyűjtöttük össze és jelenítettük meg különböző szempontok szerint. Mivel a kollégiumi </w:t>
+      </w:r>
+      <w:proofErr w:type="spellStart"/>
+      <w:r>
+        <w:rPr>
+          <w:rFonts w:ascii="Comic Sans MS" w:hAnsi="Comic Sans MS"/>
+          <w:sz w:val="28"/>
+          <w:szCs w:val="28"/>
+        </w:rPr>
+        <w:t>Wi</w:t>
+      </w:r>
+      <w:proofErr w:type="spellEnd"/>
+      <w:r>
+        <w:rPr>
+          <w:rFonts w:ascii="Comic Sans MS" w:hAnsi="Comic Sans MS"/>
+          <w:sz w:val="28"/>
+          <w:szCs w:val="28"/>
+        </w:rPr>
+        <w:t xml:space="preserve">-fi arról híres, hogy nem túl erős, ezért némelyik </w:t>
+      </w:r>
+      <w:proofErr w:type="spellStart"/>
+      <w:r>
+        <w:rPr>
+          <w:rFonts w:ascii="Comic Sans MS" w:hAnsi="Comic Sans MS"/>
+          <w:sz w:val="28"/>
+          <w:szCs w:val="28"/>
+        </w:rPr>
+        <w:t>stream</w:t>
+      </w:r>
+      <w:proofErr w:type="spellEnd"/>
+      <w:r>
+        <w:rPr>
+          <w:rFonts w:ascii="Comic Sans MS" w:hAnsi="Comic Sans MS"/>
+          <w:sz w:val="28"/>
+          <w:szCs w:val="28"/>
+        </w:rPr>
+        <w:t xml:space="preserve"> nem tartott túl sokáig, viszont néhány esetben több</w:t>
       </w:r>
       <w:r>
         <w:rPr>
@@ -76,7 +132,25 @@
           <w:sz w:val="28"/>
           <w:szCs w:val="28"/>
         </w:rPr>
-        <w:t xml:space="preserve"> mint 5 órán át bírta crashelés nélkül.</w:t>
+        <w:t xml:space="preserve"> mint 5 órán át bírta </w:t>
+      </w:r>
+      <w:proofErr w:type="spellStart"/>
+      <w:r>
+        <w:rPr>
+          <w:rFonts w:ascii="Comic Sans MS" w:hAnsi="Comic Sans MS"/>
+          <w:sz w:val="28"/>
+          <w:szCs w:val="28"/>
+        </w:rPr>
+        <w:t>crashelés</w:t>
+      </w:r>
+      <w:proofErr w:type="spellEnd"/>
+      <w:r>
+        <w:rPr>
+          <w:rFonts w:ascii="Comic Sans MS" w:hAnsi="Comic Sans MS"/>
+          <w:sz w:val="28"/>
+          <w:szCs w:val="28"/>
+        </w:rPr>
+        <w:t xml:space="preserve"> nélkül.</w:t>
       </w:r>
     </w:p>
     <w:p>
@@ -183,7 +257,7 @@
           <w:lang w:eastAsia="hu-HU"/>
         </w:rPr>
         <w:drawing>
-          <wp:anchor distT="0" distB="0" distL="114300" distR="114300" simplePos="0" relativeHeight="251659264" behindDoc="0" locked="0" layoutInCell="1" allowOverlap="1" wp14:anchorId="4B6C9377" wp14:editId="1F622B6D">
+          <wp:anchor distT="0" distB="0" distL="114300" distR="114300" simplePos="0" relativeHeight="251659264" behindDoc="0" locked="0" layoutInCell="1" allowOverlap="1" wp14:anchorId="469CEAB9" wp14:editId="0CE597F9">
             <wp:simplePos x="0" y="0"/>
             <wp:positionH relativeFrom="margin">
               <wp:align>left</wp:align>
@@ -264,7 +338,7 @@
           <w:lang w:eastAsia="hu-HU"/>
         </w:rPr>
         <w:drawing>
-          <wp:anchor distT="0" distB="0" distL="114300" distR="114300" simplePos="0" relativeHeight="251658240" behindDoc="1" locked="0" layoutInCell="1" allowOverlap="1" wp14:anchorId="7F954494" wp14:editId="1C74E57E">
+          <wp:anchor distT="0" distB="0" distL="114300" distR="114300" simplePos="0" relativeHeight="251658240" behindDoc="1" locked="0" layoutInCell="1" allowOverlap="1" wp14:anchorId="5F03E85F" wp14:editId="33F67834">
             <wp:simplePos x="0" y="0"/>
             <wp:positionH relativeFrom="margin">
               <wp:align>right</wp:align>
@@ -338,8 +412,36 @@
           <w:sz w:val="28"/>
           <w:szCs w:val="28"/>
         </w:rPr>
-        <w:t>Meddig bírta a kollégiumi Wi-fi a streamet</w:t>
-      </w:r>
+        <w:t xml:space="preserve">Meddig bírta a kollégiumi </w:t>
+      </w:r>
+      <w:proofErr w:type="spellStart"/>
+      <w:r>
+        <w:rPr>
+          <w:rFonts w:ascii="Comic Sans MS" w:hAnsi="Comic Sans MS"/>
+          <w:sz w:val="28"/>
+          <w:szCs w:val="28"/>
+        </w:rPr>
+        <w:t>Wi</w:t>
+      </w:r>
+      <w:proofErr w:type="spellEnd"/>
+      <w:r>
+        <w:rPr>
+          <w:rFonts w:ascii="Comic Sans MS" w:hAnsi="Comic Sans MS"/>
+          <w:sz w:val="28"/>
+          <w:szCs w:val="28"/>
+        </w:rPr>
+        <w:t xml:space="preserve">-fi a </w:t>
+      </w:r>
+      <w:proofErr w:type="spellStart"/>
+      <w:r>
+        <w:rPr>
+          <w:rFonts w:ascii="Comic Sans MS" w:hAnsi="Comic Sans MS"/>
+          <w:sz w:val="28"/>
+          <w:szCs w:val="28"/>
+        </w:rPr>
+        <w:t>streamet</w:t>
+      </w:r>
+      <w:proofErr w:type="spellEnd"/>
     </w:p>
     <w:p>
       <w:pPr>
@@ -357,7 +459,25 @@
           <w:sz w:val="28"/>
           <w:szCs w:val="28"/>
         </w:rPr>
-        <w:t>Például itt azt látjuk, hogy a streamben a FNAF nevű játékkal játszott, 893-an nézték 5.6 órán át a játék menetét.</w:t>
+        <w:t xml:space="preserve">Például itt azt látjuk, hogy a </w:t>
+      </w:r>
+      <w:proofErr w:type="spellStart"/>
+      <w:r>
+        <w:rPr>
+          <w:rFonts w:ascii="Comic Sans MS" w:hAnsi="Comic Sans MS"/>
+          <w:sz w:val="28"/>
+          <w:szCs w:val="28"/>
+        </w:rPr>
+        <w:t>streamben</w:t>
+      </w:r>
+      <w:proofErr w:type="spellEnd"/>
+      <w:r>
+        <w:rPr>
+          <w:rFonts w:ascii="Comic Sans MS" w:hAnsi="Comic Sans MS"/>
+          <w:sz w:val="28"/>
+          <w:szCs w:val="28"/>
+        </w:rPr>
+        <w:t xml:space="preserve"> a FNAF nevű játékkal játszott, 893-an nézték 5.6 órán át a játék menetét.</w:t>
       </w:r>
     </w:p>
     <w:p>
@@ -376,7 +496,43 @@
           <w:sz w:val="28"/>
           <w:szCs w:val="28"/>
         </w:rPr>
-        <w:t>A következő néhány sor a felhasználóval való interaktálás legfőbb része: a „bekerd” függvény.</w:t>
+        <w:t xml:space="preserve">A következő néhány sor a felhasználóval való </w:t>
+      </w:r>
+      <w:proofErr w:type="spellStart"/>
+      <w:r>
+        <w:rPr>
+          <w:rFonts w:ascii="Comic Sans MS" w:hAnsi="Comic Sans MS"/>
+          <w:sz w:val="28"/>
+          <w:szCs w:val="28"/>
+        </w:rPr>
+        <w:t>interaktálás</w:t>
+      </w:r>
+      <w:proofErr w:type="spellEnd"/>
+      <w:r>
+        <w:rPr>
+          <w:rFonts w:ascii="Comic Sans MS" w:hAnsi="Comic Sans MS"/>
+          <w:sz w:val="28"/>
+          <w:szCs w:val="28"/>
+        </w:rPr>
+        <w:t xml:space="preserve"> legfőbb része: a „</w:t>
+      </w:r>
+      <w:proofErr w:type="spellStart"/>
+      <w:r>
+        <w:rPr>
+          <w:rFonts w:ascii="Comic Sans MS" w:hAnsi="Comic Sans MS"/>
+          <w:sz w:val="28"/>
+          <w:szCs w:val="28"/>
+        </w:rPr>
+        <w:t>bekerd</w:t>
+      </w:r>
+      <w:proofErr w:type="spellEnd"/>
+      <w:r>
+        <w:rPr>
+          <w:rFonts w:ascii="Comic Sans MS" w:hAnsi="Comic Sans MS"/>
+          <w:sz w:val="28"/>
+          <w:szCs w:val="28"/>
+        </w:rPr>
+        <w:t>” függvény.</w:t>
       </w:r>
     </w:p>
     <w:p>
@@ -395,7 +551,43 @@
           <w:sz w:val="28"/>
           <w:szCs w:val="28"/>
         </w:rPr>
-        <w:t>Ebben a függvényben döntjük el, hogy milyen információt adunk ki a felhasználónak, aminek a lehetőségei egy „lista” nevű listában vannak eltárolva. Ezt a listát kapta meg paraméterként ez a függvény, majd iratta ki a niceprint függvény segítségével. A visszatérési értéke egy egész szám, amely később arra van felhasználva, hogy a</w:t>
+        <w:t xml:space="preserve">Ebben a függvényben döntjük el, hogy milyen információt adunk ki a felhasználónak, aminek a lehetőségei egy „lista” nevű listában vannak eltárolva. Ezt a listát kapta meg paraméterként ez a függvény, majd </w:t>
+      </w:r>
+      <w:proofErr w:type="spellStart"/>
+      <w:r>
+        <w:rPr>
+          <w:rFonts w:ascii="Comic Sans MS" w:hAnsi="Comic Sans MS"/>
+          <w:sz w:val="28"/>
+          <w:szCs w:val="28"/>
+        </w:rPr>
+        <w:t>iratta</w:t>
+      </w:r>
+      <w:proofErr w:type="spellEnd"/>
+      <w:r>
+        <w:rPr>
+          <w:rFonts w:ascii="Comic Sans MS" w:hAnsi="Comic Sans MS"/>
+          <w:sz w:val="28"/>
+          <w:szCs w:val="28"/>
+        </w:rPr>
+        <w:t xml:space="preserve"> ki a </w:t>
+      </w:r>
+      <w:proofErr w:type="spellStart"/>
+      <w:r>
+        <w:rPr>
+          <w:rFonts w:ascii="Comic Sans MS" w:hAnsi="Comic Sans MS"/>
+          <w:sz w:val="28"/>
+          <w:szCs w:val="28"/>
+        </w:rPr>
+        <w:t>niceprint</w:t>
+      </w:r>
+      <w:proofErr w:type="spellEnd"/>
+      <w:r>
+        <w:rPr>
+          <w:rFonts w:ascii="Comic Sans MS" w:hAnsi="Comic Sans MS"/>
+          <w:sz w:val="28"/>
+          <w:szCs w:val="28"/>
+        </w:rPr>
+        <w:t xml:space="preserve"> függvény segítségével. A visszatérési értéke egy egész szám, amely később arra van felhasználva, hogy a</w:t>
       </w:r>
       <w:r>
         <w:rPr>
@@ -422,8 +614,6 @@
         </w:rPr>
         <w:t>A következő oldalon látható a függvény kódja.</w:t>
       </w:r>
-      <w:bookmarkStart w:id="0" w:name="_GoBack"/>
-      <w:bookmarkEnd w:id="0"/>
       <w:r>
         <w:rPr>
           <w:rFonts w:ascii="Comic Sans MS" w:hAnsi="Comic Sans MS"/>
@@ -445,6 +635,7 @@
           <w:lang w:eastAsia="hu-HU"/>
         </w:rPr>
       </w:pPr>
+      <w:proofErr w:type="spellStart"/>
       <w:r>
         <w:rPr>
           <w:rFonts w:ascii="Comic Sans MS" w:eastAsia="Times New Roman" w:hAnsi="Comic Sans MS" w:cs="Times New Roman"/>
@@ -456,15 +647,38 @@
         <w:lastRenderedPageBreak/>
         <w:t>def</w:t>
       </w:r>
-      <w:r>
-        <w:rPr>
-          <w:rFonts w:ascii="Comic Sans MS" w:eastAsia="Times New Roman" w:hAnsi="Comic Sans MS" w:cs="Times New Roman"/>
-          <w:color w:val="000000"/>
-          <w:sz w:val="24"/>
-          <w:szCs w:val="24"/>
-          <w:lang w:eastAsia="hu-HU"/>
-        </w:rPr>
-        <w:t> bekerd(lista):</w:t>
+      <w:proofErr w:type="spellEnd"/>
+      <w:r>
+        <w:rPr>
+          <w:rFonts w:ascii="Comic Sans MS" w:eastAsia="Times New Roman" w:hAnsi="Comic Sans MS" w:cs="Times New Roman"/>
+          <w:color w:val="000000"/>
+          <w:sz w:val="24"/>
+          <w:szCs w:val="24"/>
+          <w:lang w:eastAsia="hu-HU"/>
+        </w:rPr>
+        <w:t> </w:t>
+      </w:r>
+      <w:proofErr w:type="spellStart"/>
+      <w:r>
+        <w:rPr>
+          <w:rFonts w:ascii="Comic Sans MS" w:eastAsia="Times New Roman" w:hAnsi="Comic Sans MS" w:cs="Times New Roman"/>
+          <w:color w:val="000000"/>
+          <w:sz w:val="24"/>
+          <w:szCs w:val="24"/>
+          <w:lang w:eastAsia="hu-HU"/>
+        </w:rPr>
+        <w:t>bekerd</w:t>
+      </w:r>
+      <w:proofErr w:type="spellEnd"/>
+      <w:r>
+        <w:rPr>
+          <w:rFonts w:ascii="Comic Sans MS" w:eastAsia="Times New Roman" w:hAnsi="Comic Sans MS" w:cs="Times New Roman"/>
+          <w:color w:val="000000"/>
+          <w:sz w:val="24"/>
+          <w:szCs w:val="24"/>
+          <w:lang w:eastAsia="hu-HU"/>
+        </w:rPr>
+        <w:t>(lista):</w:t>
       </w:r>
     </w:p>
     <w:p>
@@ -487,8 +701,31 @@
           <w:szCs w:val="24"/>
           <w:lang w:eastAsia="hu-HU"/>
         </w:rPr>
-        <w:t>    good = </w:t>
-      </w:r>
+        <w:t>    </w:t>
+      </w:r>
+      <w:proofErr w:type="spellStart"/>
+      <w:r>
+        <w:rPr>
+          <w:rFonts w:ascii="Comic Sans MS" w:eastAsia="Times New Roman" w:hAnsi="Comic Sans MS" w:cs="Times New Roman"/>
+          <w:color w:val="000000"/>
+          <w:sz w:val="24"/>
+          <w:szCs w:val="24"/>
+          <w:lang w:eastAsia="hu-HU"/>
+        </w:rPr>
+        <w:t>good</w:t>
+      </w:r>
+      <w:proofErr w:type="spellEnd"/>
+      <w:r>
+        <w:rPr>
+          <w:rFonts w:ascii="Comic Sans MS" w:eastAsia="Times New Roman" w:hAnsi="Comic Sans MS" w:cs="Times New Roman"/>
+          <w:color w:val="000000"/>
+          <w:sz w:val="24"/>
+          <w:szCs w:val="24"/>
+          <w:lang w:eastAsia="hu-HU"/>
+        </w:rPr>
+        <w:t> = </w:t>
+      </w:r>
+      <w:proofErr w:type="spellStart"/>
       <w:r>
         <w:rPr>
           <w:rFonts w:ascii="Comic Sans MS" w:eastAsia="Times New Roman" w:hAnsi="Comic Sans MS" w:cs="Times New Roman"/>
@@ -499,6 +736,7 @@
         </w:rPr>
         <w:t>False</w:t>
       </w:r>
+      <w:proofErr w:type="spellEnd"/>
     </w:p>
     <w:p>
       <w:pPr>
@@ -522,6 +760,7 @@
         </w:rPr>
         <w:t>    </w:t>
       </w:r>
+      <w:proofErr w:type="spellStart"/>
       <w:r>
         <w:rPr>
           <w:rFonts w:ascii="Comic Sans MS" w:eastAsia="Times New Roman" w:hAnsi="Comic Sans MS" w:cs="Times New Roman"/>
@@ -532,16 +771,40 @@
         </w:rPr>
         <w:t>while</w:t>
       </w:r>
-      <w:r>
-        <w:rPr>
-          <w:rFonts w:ascii="Comic Sans MS" w:eastAsia="Times New Roman" w:hAnsi="Comic Sans MS" w:cs="Times New Roman"/>
-          <w:color w:val="000000"/>
-          <w:sz w:val="24"/>
-          <w:szCs w:val="24"/>
-          <w:lang w:eastAsia="hu-HU"/>
-        </w:rPr>
-        <w:t> good != </w:t>
-      </w:r>
+      <w:proofErr w:type="spellEnd"/>
+      <w:r>
+        <w:rPr>
+          <w:rFonts w:ascii="Comic Sans MS" w:eastAsia="Times New Roman" w:hAnsi="Comic Sans MS" w:cs="Times New Roman"/>
+          <w:color w:val="000000"/>
+          <w:sz w:val="24"/>
+          <w:szCs w:val="24"/>
+          <w:lang w:eastAsia="hu-HU"/>
+        </w:rPr>
+        <w:t> </w:t>
+      </w:r>
+      <w:proofErr w:type="spellStart"/>
+      <w:r>
+        <w:rPr>
+          <w:rFonts w:ascii="Comic Sans MS" w:eastAsia="Times New Roman" w:hAnsi="Comic Sans MS" w:cs="Times New Roman"/>
+          <w:color w:val="000000"/>
+          <w:sz w:val="24"/>
+          <w:szCs w:val="24"/>
+          <w:lang w:eastAsia="hu-HU"/>
+        </w:rPr>
+        <w:t>good</w:t>
+      </w:r>
+      <w:proofErr w:type="spellEnd"/>
+      <w:r>
+        <w:rPr>
+          <w:rFonts w:ascii="Comic Sans MS" w:eastAsia="Times New Roman" w:hAnsi="Comic Sans MS" w:cs="Times New Roman"/>
+          <w:color w:val="000000"/>
+          <w:sz w:val="24"/>
+          <w:szCs w:val="24"/>
+          <w:lang w:eastAsia="hu-HU"/>
+        </w:rPr>
+        <w:t> != </w:t>
+      </w:r>
+      <w:proofErr w:type="spellStart"/>
       <w:r>
         <w:rPr>
           <w:rFonts w:ascii="Comic Sans MS" w:eastAsia="Times New Roman" w:hAnsi="Comic Sans MS" w:cs="Times New Roman"/>
@@ -552,6 +815,7 @@
         </w:rPr>
         <w:t>True</w:t>
       </w:r>
+      <w:proofErr w:type="spellEnd"/>
       <w:r>
         <w:rPr>
           <w:rFonts w:ascii="Comic Sans MS" w:eastAsia="Times New Roman" w:hAnsi="Comic Sans MS" w:cs="Times New Roman"/>
@@ -583,7 +847,29 @@
           <w:szCs w:val="24"/>
           <w:lang w:eastAsia="hu-HU"/>
         </w:rPr>
-        <w:t>        niceprint(lista)</w:t>
+        <w:t>        </w:t>
+      </w:r>
+      <w:proofErr w:type="spellStart"/>
+      <w:r>
+        <w:rPr>
+          <w:rFonts w:ascii="Comic Sans MS" w:eastAsia="Times New Roman" w:hAnsi="Comic Sans MS" w:cs="Times New Roman"/>
+          <w:color w:val="000000"/>
+          <w:sz w:val="24"/>
+          <w:szCs w:val="24"/>
+          <w:lang w:eastAsia="hu-HU"/>
+        </w:rPr>
+        <w:t>niceprint</w:t>
+      </w:r>
+      <w:proofErr w:type="spellEnd"/>
+      <w:r>
+        <w:rPr>
+          <w:rFonts w:ascii="Comic Sans MS" w:eastAsia="Times New Roman" w:hAnsi="Comic Sans MS" w:cs="Times New Roman"/>
+          <w:color w:val="000000"/>
+          <w:sz w:val="24"/>
+          <w:szCs w:val="24"/>
+          <w:lang w:eastAsia="hu-HU"/>
+        </w:rPr>
+        <w:t>(lista)</w:t>
       </w:r>
     </w:p>
     <w:p>
@@ -651,6 +937,7 @@
         </w:rPr>
         <w:t>        </w:t>
       </w:r>
+      <w:proofErr w:type="spellStart"/>
       <w:r>
         <w:rPr>
           <w:rFonts w:ascii="Comic Sans MS" w:eastAsia="Times New Roman" w:hAnsi="Comic Sans MS" w:cs="Times New Roman"/>
@@ -661,6 +948,7 @@
         </w:rPr>
         <w:t>if</w:t>
       </w:r>
+      <w:proofErr w:type="spellEnd"/>
       <w:r>
         <w:rPr>
           <w:rFonts w:ascii="Comic Sans MS" w:eastAsia="Times New Roman" w:hAnsi="Comic Sans MS" w:cs="Times New Roman"/>
@@ -712,7 +1000,29 @@
           <w:szCs w:val="24"/>
           <w:lang w:eastAsia="hu-HU"/>
         </w:rPr>
-        <w:t>            szam = randint(</w:t>
+        <w:t>            szam = </w:t>
+      </w:r>
+      <w:proofErr w:type="spellStart"/>
+      <w:r>
+        <w:rPr>
+          <w:rFonts w:ascii="Comic Sans MS" w:eastAsia="Times New Roman" w:hAnsi="Comic Sans MS" w:cs="Times New Roman"/>
+          <w:color w:val="000000"/>
+          <w:sz w:val="24"/>
+          <w:szCs w:val="24"/>
+          <w:lang w:eastAsia="hu-HU"/>
+        </w:rPr>
+        <w:t>randint</w:t>
+      </w:r>
+      <w:proofErr w:type="spellEnd"/>
+      <w:r>
+        <w:rPr>
+          <w:rFonts w:ascii="Comic Sans MS" w:eastAsia="Times New Roman" w:hAnsi="Comic Sans MS" w:cs="Times New Roman"/>
+          <w:color w:val="000000"/>
+          <w:sz w:val="24"/>
+          <w:szCs w:val="24"/>
+          <w:lang w:eastAsia="hu-HU"/>
+        </w:rPr>
+        <w:t>(</w:t>
       </w:r>
       <w:r>
         <w:rPr>
@@ -777,6 +1087,7 @@
         </w:rPr>
         <w:t>        </w:t>
       </w:r>
+      <w:proofErr w:type="spellStart"/>
       <w:r>
         <w:rPr>
           <w:rFonts w:ascii="Comic Sans MS" w:eastAsia="Times New Roman" w:hAnsi="Comic Sans MS" w:cs="Times New Roman"/>
@@ -787,6 +1098,7 @@
         </w:rPr>
         <w:t>else</w:t>
       </w:r>
+      <w:proofErr w:type="spellEnd"/>
       <w:r>
         <w:rPr>
           <w:rFonts w:ascii="Comic Sans MS" w:eastAsia="Times New Roman" w:hAnsi="Comic Sans MS" w:cs="Times New Roman"/>
@@ -853,6 +1165,7 @@
         </w:rPr>
         <w:t>        </w:t>
       </w:r>
+      <w:proofErr w:type="spellStart"/>
       <w:r>
         <w:rPr>
           <w:rFonts w:ascii="Comic Sans MS" w:eastAsia="Times New Roman" w:hAnsi="Comic Sans MS" w:cs="Times New Roman"/>
@@ -863,6 +1176,7 @@
         </w:rPr>
         <w:t>if</w:t>
       </w:r>
+      <w:proofErr w:type="spellEnd"/>
       <w:r>
         <w:rPr>
           <w:rFonts w:ascii="Comic Sans MS" w:eastAsia="Times New Roman" w:hAnsi="Comic Sans MS" w:cs="Times New Roman"/>
@@ -893,6 +1207,7 @@
         </w:rPr>
         <w:t> </w:t>
       </w:r>
+      <w:proofErr w:type="spellStart"/>
       <w:r>
         <w:rPr>
           <w:rFonts w:ascii="Comic Sans MS" w:eastAsia="Times New Roman" w:hAnsi="Comic Sans MS" w:cs="Times New Roman"/>
@@ -903,6 +1218,7 @@
         </w:rPr>
         <w:t>or</w:t>
       </w:r>
+      <w:proofErr w:type="spellEnd"/>
       <w:r>
         <w:rPr>
           <w:rFonts w:ascii="Comic Sans MS" w:eastAsia="Times New Roman" w:hAnsi="Comic Sans MS" w:cs="Times New Roman"/>
@@ -964,7 +1280,29 @@
           <w:szCs w:val="24"/>
           <w:lang w:eastAsia="hu-HU"/>
         </w:rPr>
-        <w:t>"\nAdjon meg egy jelenlévő elemet! \n"</w:t>
+        <w:t>"\</w:t>
+      </w:r>
+      <w:proofErr w:type="spellStart"/>
+      <w:r>
+        <w:rPr>
+          <w:rFonts w:ascii="Comic Sans MS" w:eastAsia="Times New Roman" w:hAnsi="Comic Sans MS" w:cs="Times New Roman"/>
+          <w:color w:val="A31515"/>
+          <w:sz w:val="24"/>
+          <w:szCs w:val="24"/>
+          <w:lang w:eastAsia="hu-HU"/>
+        </w:rPr>
+        <w:t>nAdjon</w:t>
+      </w:r>
+      <w:proofErr w:type="spellEnd"/>
+      <w:r>
+        <w:rPr>
+          <w:rFonts w:ascii="Comic Sans MS" w:eastAsia="Times New Roman" w:hAnsi="Comic Sans MS" w:cs="Times New Roman"/>
+          <w:color w:val="A31515"/>
+          <w:sz w:val="24"/>
+          <w:szCs w:val="24"/>
+          <w:lang w:eastAsia="hu-HU"/>
+        </w:rPr>
+        <w:t> meg egy jelenlévő elemet! \n"</w:t>
       </w:r>
       <w:r>
         <w:rPr>
@@ -999,6 +1337,7 @@
         </w:rPr>
         <w:t>        </w:t>
       </w:r>
+      <w:proofErr w:type="spellStart"/>
       <w:r>
         <w:rPr>
           <w:rFonts w:ascii="Comic Sans MS" w:eastAsia="Times New Roman" w:hAnsi="Comic Sans MS" w:cs="Times New Roman"/>
@@ -1009,6 +1348,7 @@
         </w:rPr>
         <w:t>else</w:t>
       </w:r>
+      <w:proofErr w:type="spellEnd"/>
       <w:r>
         <w:rPr>
           <w:rFonts w:ascii="Comic Sans MS" w:eastAsia="Times New Roman" w:hAnsi="Comic Sans MS" w:cs="Times New Roman"/>
@@ -1040,8 +1380,31 @@
           <w:szCs w:val="24"/>
           <w:lang w:eastAsia="hu-HU"/>
         </w:rPr>
-        <w:t>            good = </w:t>
-      </w:r>
+        <w:t>            </w:t>
+      </w:r>
+      <w:proofErr w:type="spellStart"/>
+      <w:r>
+        <w:rPr>
+          <w:rFonts w:ascii="Comic Sans MS" w:eastAsia="Times New Roman" w:hAnsi="Comic Sans MS" w:cs="Times New Roman"/>
+          <w:color w:val="000000"/>
+          <w:sz w:val="24"/>
+          <w:szCs w:val="24"/>
+          <w:lang w:eastAsia="hu-HU"/>
+        </w:rPr>
+        <w:t>good</w:t>
+      </w:r>
+      <w:proofErr w:type="spellEnd"/>
+      <w:r>
+        <w:rPr>
+          <w:rFonts w:ascii="Comic Sans MS" w:eastAsia="Times New Roman" w:hAnsi="Comic Sans MS" w:cs="Times New Roman"/>
+          <w:color w:val="000000"/>
+          <w:sz w:val="24"/>
+          <w:szCs w:val="24"/>
+          <w:lang w:eastAsia="hu-HU"/>
+        </w:rPr>
+        <w:t> = </w:t>
+      </w:r>
+      <w:proofErr w:type="spellStart"/>
       <w:r>
         <w:rPr>
           <w:rFonts w:ascii="Comic Sans MS" w:eastAsia="Times New Roman" w:hAnsi="Comic Sans MS" w:cs="Times New Roman"/>
@@ -1052,6 +1415,7 @@
         </w:rPr>
         <w:t>True</w:t>
       </w:r>
+      <w:proofErr w:type="spellEnd"/>
     </w:p>
     <w:p>
       <w:pPr>
@@ -1098,6 +1462,7 @@
         </w:rPr>
         <w:t>    </w:t>
       </w:r>
+      <w:proofErr w:type="spellStart"/>
       <w:r>
         <w:rPr>
           <w:rFonts w:ascii="Comic Sans MS" w:eastAsia="Times New Roman" w:hAnsi="Comic Sans MS" w:cs="Times New Roman"/>
@@ -1108,6 +1473,7 @@
         </w:rPr>
         <w:t>return</w:t>
       </w:r>
+      <w:proofErr w:type="spellEnd"/>
       <w:r>
         <w:rPr>
           <w:rFonts w:ascii="Comic Sans MS" w:eastAsia="Times New Roman" w:hAnsi="Comic Sans MS" w:cs="Times New Roman"/>
@@ -1133,12 +1499,6 @@
     <w:sectPr>
       <w:pgSz w:w="11906" w:h="16838"/>
       <w:pgMar w:top="1417" w:right="1417" w:bottom="1417" w:left="1417" w:header="708" w:footer="708" w:gutter="0"/>
-      <w:pgBorders w:offsetFrom="page">
-        <w:top w:val="wave" w:sz="12" w:space="24" w:color="1F4E79" w:themeColor="accent1" w:themeShade="80"/>
-        <w:left w:val="wave" w:sz="12" w:space="24" w:color="1F4E79" w:themeColor="accent1" w:themeShade="80"/>
-        <w:bottom w:val="wave" w:sz="12" w:space="24" w:color="1F4E79" w:themeColor="accent1" w:themeShade="80"/>
-        <w:right w:val="wave" w:sz="12" w:space="24" w:color="1F4E79" w:themeColor="accent1" w:themeShade="80"/>
-      </w:pgBorders>
       <w:cols w:space="708"/>
       <w:docGrid w:linePitch="360"/>
     </w:sectPr>
@@ -1147,7 +1507,7 @@
 </file>
 
 <file path=word/endnotes.xml><?xml version="1.0" encoding="utf-8"?>
-<w:endnotes xmlns:wpc="http://schemas.microsoft.com/office/word/2010/wordprocessingCanvas" xmlns:cx="http://schemas.microsoft.com/office/drawing/2014/chartex" xmlns:mc="http://schemas.openxmlformats.org/markup-compatibility/2006" xmlns:o="urn:schemas-microsoft-com:office:office" xmlns:r="http://schemas.openxmlformats.org/officeDocument/2006/relationships" xmlns:m="http://schemas.openxmlformats.org/officeDocument/2006/math" xmlns:v="urn:schemas-microsoft-com:vml" xmlns:wp14="http://schemas.microsoft.com/office/word/2010/wordprocessingDrawing" xmlns:wp="http://schemas.openxmlformats.org/drawingml/2006/wordprocessingDrawing" xmlns:w10="urn:schemas-microsoft-com:office:word" xmlns:w="http://schemas.openxmlformats.org/wordprocessingml/2006/main" xmlns:w14="http://schemas.microsoft.com/office/word/2010/wordml" xmlns:w15="http://schemas.microsoft.com/office/word/2012/wordml" xmlns:w16se="http://schemas.microsoft.com/office/word/2015/wordml/symex" xmlns:wpg="http://schemas.microsoft.com/office/word/2010/wordprocessingGroup" xmlns:wpi="http://schemas.microsoft.com/office/word/2010/wordprocessingInk" xmlns:wne="http://schemas.microsoft.com/office/word/2006/wordml" xmlns:wps="http://schemas.microsoft.com/office/word/2010/wordprocessingShape" mc:Ignorable="w14 w15 w16se wp14">
+<w:endnotes xmlns:wpc="http://schemas.microsoft.com/office/word/2010/wordprocessingCanvas" xmlns:cx="http://schemas.microsoft.com/office/drawing/2014/chartex" xmlns:cx1="http://schemas.microsoft.com/office/drawing/2015/9/8/chartex" xmlns:cx2="http://schemas.microsoft.com/office/drawing/2015/10/21/chartex" xmlns:cx3="http://schemas.microsoft.com/office/drawing/2016/5/9/chartex" xmlns:cx4="http://schemas.microsoft.com/office/drawing/2016/5/10/chartex" xmlns:cx5="http://schemas.microsoft.com/office/drawing/2016/5/11/chartex" xmlns:cx6="http://schemas.microsoft.com/office/drawing/2016/5/12/chartex" xmlns:cx7="http://schemas.microsoft.com/office/drawing/2016/5/13/chartex" xmlns:cx8="http://schemas.microsoft.com/office/drawing/2016/5/14/chartex" xmlns:mc="http://schemas.openxmlformats.org/markup-compatibility/2006" xmlns:aink="http://schemas.microsoft.com/office/drawing/2016/ink" xmlns:am3d="http://schemas.microsoft.com/office/drawing/2017/model3d" xmlns:o="urn:schemas-microsoft-com:office:office" xmlns:oel="http://schemas.microsoft.com/office/2019/extlst" xmlns:r="http://schemas.openxmlformats.org/officeDocument/2006/relationships" xmlns:m="http://schemas.openxmlformats.org/officeDocument/2006/math" xmlns:v="urn:schemas-microsoft-com:vml" xmlns:wp14="http://schemas.microsoft.com/office/word/2010/wordprocessingDrawing" xmlns:wp="http://schemas.openxmlformats.org/drawingml/2006/wordprocessingDrawing" xmlns:w10="urn:schemas-microsoft-com:office:word" xmlns:w="http://schemas.openxmlformats.org/wordprocessingml/2006/main" xmlns:w14="http://schemas.microsoft.com/office/word/2010/wordml" xmlns:w15="http://schemas.microsoft.com/office/word/2012/wordml" xmlns:w16cex="http://schemas.microsoft.com/office/word/2018/wordml/cex" xmlns:w16cid="http://schemas.microsoft.com/office/word/2016/wordml/cid" xmlns:w16="http://schemas.microsoft.com/office/word/2018/wordml" xmlns:w16du="http://schemas.microsoft.com/office/word/2023/wordml/word16du" xmlns:w16sdtdh="http://schemas.microsoft.com/office/word/2020/wordml/sdtdatahash" xmlns:w16se="http://schemas.microsoft.com/office/word/2015/wordml/symex" xmlns:wpg="http://schemas.microsoft.com/office/word/2010/wordprocessingGroup" xmlns:wpi="http://schemas.microsoft.com/office/word/2010/wordprocessingInk" xmlns:wne="http://schemas.microsoft.com/office/word/2006/wordml" xmlns:wps="http://schemas.microsoft.com/office/word/2010/wordprocessingShape" mc:Ignorable="w14 w15 w16se w16cid w16 w16cex w16sdtdh w16du wp14">
   <w:endnote w:type="separator" w:id="-1">
     <w:p>
       <w:pPr>
@@ -1172,7 +1532,7 @@
 </file>
 
 <file path=word/footnotes.xml><?xml version="1.0" encoding="utf-8"?>
-<w:footnotes xmlns:wpc="http://schemas.microsoft.com/office/word/2010/wordprocessingCanvas" xmlns:cx="http://schemas.microsoft.com/office/drawing/2014/chartex" xmlns:mc="http://schemas.openxmlformats.org/markup-compatibility/2006" xmlns:o="urn:schemas-microsoft-com:office:office" xmlns:r="http://schemas.openxmlformats.org/officeDocument/2006/relationships" xmlns:m="http://schemas.openxmlformats.org/officeDocument/2006/math" xmlns:v="urn:schemas-microsoft-com:vml" xmlns:wp14="http://schemas.microsoft.com/office/word/2010/wordprocessingDrawing" xmlns:wp="http://schemas.openxmlformats.org/drawingml/2006/wordprocessingDrawing" xmlns:w10="urn:schemas-microsoft-com:office:word" xmlns:w="http://schemas.openxmlformats.org/wordprocessingml/2006/main" xmlns:w14="http://schemas.microsoft.com/office/word/2010/wordml" xmlns:w15="http://schemas.microsoft.com/office/word/2012/wordml" xmlns:w16se="http://schemas.microsoft.com/office/word/2015/wordml/symex" xmlns:wpg="http://schemas.microsoft.com/office/word/2010/wordprocessingGroup" xmlns:wpi="http://schemas.microsoft.com/office/word/2010/wordprocessingInk" xmlns:wne="http://schemas.microsoft.com/office/word/2006/wordml" xmlns:wps="http://schemas.microsoft.com/office/word/2010/wordprocessingShape" mc:Ignorable="w14 w15 w16se wp14">
+<w:footnotes xmlns:wpc="http://schemas.microsoft.com/office/word/2010/wordprocessingCanvas" xmlns:cx="http://schemas.microsoft.com/office/drawing/2014/chartex" xmlns:cx1="http://schemas.microsoft.com/office/drawing/2015/9/8/chartex" xmlns:cx2="http://schemas.microsoft.com/office/drawing/2015/10/21/chartex" xmlns:cx3="http://schemas.microsoft.com/office/drawing/2016/5/9/chartex" xmlns:cx4="http://schemas.microsoft.com/office/drawing/2016/5/10/chartex" xmlns:cx5="http://schemas.microsoft.com/office/drawing/2016/5/11/chartex" xmlns:cx6="http://schemas.microsoft.com/office/drawing/2016/5/12/chartex" xmlns:cx7="http://schemas.microsoft.com/office/drawing/2016/5/13/chartex" xmlns:cx8="http://schemas.microsoft.com/office/drawing/2016/5/14/chartex" xmlns:mc="http://schemas.openxmlformats.org/markup-compatibility/2006" xmlns:aink="http://schemas.microsoft.com/office/drawing/2016/ink" xmlns:am3d="http://schemas.microsoft.com/office/drawing/2017/model3d" xmlns:o="urn:schemas-microsoft-com:office:office" xmlns:oel="http://schemas.microsoft.com/office/2019/extlst" xmlns:r="http://schemas.openxmlformats.org/officeDocument/2006/relationships" xmlns:m="http://schemas.openxmlformats.org/officeDocument/2006/math" xmlns:v="urn:schemas-microsoft-com:vml" xmlns:wp14="http://schemas.microsoft.com/office/word/2010/wordprocessingDrawing" xmlns:wp="http://schemas.openxmlformats.org/drawingml/2006/wordprocessingDrawing" xmlns:w10="urn:schemas-microsoft-com:office:word" xmlns:w="http://schemas.openxmlformats.org/wordprocessingml/2006/main" xmlns:w14="http://schemas.microsoft.com/office/word/2010/wordml" xmlns:w15="http://schemas.microsoft.com/office/word/2012/wordml" xmlns:w16cex="http://schemas.microsoft.com/office/word/2018/wordml/cex" xmlns:w16cid="http://schemas.microsoft.com/office/word/2016/wordml/cid" xmlns:w16="http://schemas.microsoft.com/office/word/2018/wordml" xmlns:w16du="http://schemas.microsoft.com/office/word/2023/wordml/word16du" xmlns:w16sdtdh="http://schemas.microsoft.com/office/word/2020/wordml/sdtdatahash" xmlns:w16se="http://schemas.microsoft.com/office/word/2015/wordml/symex" xmlns:wpg="http://schemas.microsoft.com/office/word/2010/wordprocessingGroup" xmlns:wpi="http://schemas.microsoft.com/office/word/2010/wordprocessingInk" xmlns:wne="http://schemas.microsoft.com/office/word/2006/wordml" xmlns:wps="http://schemas.microsoft.com/office/word/2010/wordprocessingShape" mc:Ignorable="w14 w15 w16se w16cid w16 w16cex w16sdtdh w16du wp14">
   <w:footnote w:type="separator" w:id="-1">
     <w:p>
       <w:pPr>
@@ -1197,7 +1557,7 @@
 </file>
 
 <file path=word/numbering.xml><?xml version="1.0" encoding="utf-8"?>
-<w:numbering xmlns:wpc="http://schemas.microsoft.com/office/word/2010/wordprocessingCanvas" xmlns:cx="http://schemas.microsoft.com/office/drawing/2014/chartex" xmlns:mc="http://schemas.openxmlformats.org/markup-compatibility/2006" xmlns:o="urn:schemas-microsoft-com:office:office" xmlns:r="http://schemas.openxmlformats.org/officeDocument/2006/relationships" xmlns:m="http://schemas.openxmlformats.org/officeDocument/2006/math" xmlns:v="urn:schemas-microsoft-com:vml" xmlns:wp14="http://schemas.microsoft.com/office/word/2010/wordprocessingDrawing" xmlns:wp="http://schemas.openxmlformats.org/drawingml/2006/wordprocessingDrawing" xmlns:w10="urn:schemas-microsoft-com:office:word" xmlns:w="http://schemas.openxmlformats.org/wordprocessingml/2006/main" xmlns:w14="http://schemas.microsoft.com/office/word/2010/wordml" xmlns:w15="http://schemas.microsoft.com/office/word/2012/wordml" xmlns:w16se="http://schemas.microsoft.com/office/word/2015/wordml/symex" xmlns:wpg="http://schemas.microsoft.com/office/word/2010/wordprocessingGroup" xmlns:wpi="http://schemas.microsoft.com/office/word/2010/wordprocessingInk" xmlns:wne="http://schemas.microsoft.com/office/word/2006/wordml" xmlns:wps="http://schemas.microsoft.com/office/word/2010/wordprocessingShape" mc:Ignorable="w14 w15 w16se wp14">
+<w:numbering xmlns:wpc="http://schemas.microsoft.com/office/word/2010/wordprocessingCanvas" xmlns:cx="http://schemas.microsoft.com/office/drawing/2014/chartex" xmlns:cx1="http://schemas.microsoft.com/office/drawing/2015/9/8/chartex" xmlns:cx2="http://schemas.microsoft.com/office/drawing/2015/10/21/chartex" xmlns:cx3="http://schemas.microsoft.com/office/drawing/2016/5/9/chartex" xmlns:cx4="http://schemas.microsoft.com/office/drawing/2016/5/10/chartex" xmlns:cx5="http://schemas.microsoft.com/office/drawing/2016/5/11/chartex" xmlns:cx6="http://schemas.microsoft.com/office/drawing/2016/5/12/chartex" xmlns:cx7="http://schemas.microsoft.com/office/drawing/2016/5/13/chartex" xmlns:cx8="http://schemas.microsoft.com/office/drawing/2016/5/14/chartex" xmlns:mc="http://schemas.openxmlformats.org/markup-compatibility/2006" xmlns:aink="http://schemas.microsoft.com/office/drawing/2016/ink" xmlns:am3d="http://schemas.microsoft.com/office/drawing/2017/model3d" xmlns:o="urn:schemas-microsoft-com:office:office" xmlns:oel="http://schemas.microsoft.com/office/2019/extlst" xmlns:r="http://schemas.openxmlformats.org/officeDocument/2006/relationships" xmlns:m="http://schemas.openxmlformats.org/officeDocument/2006/math" xmlns:v="urn:schemas-microsoft-com:vml" xmlns:wp14="http://schemas.microsoft.com/office/word/2010/wordprocessingDrawing" xmlns:wp="http://schemas.openxmlformats.org/drawingml/2006/wordprocessingDrawing" xmlns:w10="urn:schemas-microsoft-com:office:word" xmlns:w="http://schemas.openxmlformats.org/wordprocessingml/2006/main" xmlns:w14="http://schemas.microsoft.com/office/word/2010/wordml" xmlns:w15="http://schemas.microsoft.com/office/word/2012/wordml" xmlns:w16cex="http://schemas.microsoft.com/office/word/2018/wordml/cex" xmlns:w16cid="http://schemas.microsoft.com/office/word/2016/wordml/cid" xmlns:w16="http://schemas.microsoft.com/office/word/2018/wordml" xmlns:w16du="http://schemas.microsoft.com/office/word/2023/wordml/word16du" xmlns:w16sdtdh="http://schemas.microsoft.com/office/word/2020/wordml/sdtdatahash" xmlns:w16se="http://schemas.microsoft.com/office/word/2015/wordml/symex" xmlns:wpg="http://schemas.microsoft.com/office/word/2010/wordprocessingGroup" xmlns:wpi="http://schemas.microsoft.com/office/word/2010/wordprocessingInk" xmlns:wne="http://schemas.microsoft.com/office/word/2006/wordml" xmlns:wps="http://schemas.microsoft.com/office/word/2010/wordprocessingShape" mc:Ignorable="w14 w15 w16se w16cid w16 w16cex w16sdtdh w16du wp14">
   <w:abstractNum w:abstractNumId="0" w15:restartNumberingAfterBreak="0">
     <w:nsid w:val="697C176B"/>
     <w:multiLevelType w:val="hybridMultilevel"/>
@@ -1287,14 +1647,14 @@
       </w:pPr>
     </w:lvl>
   </w:abstractNum>
-  <w:num w:numId="1">
+  <w:num w:numId="1" w16cid:durableId="1410729659">
     <w:abstractNumId w:val="0"/>
   </w:num>
 </w:numbering>
 </file>
 
 <file path=word/styles.xml><?xml version="1.0" encoding="utf-8"?>
-<w:styles xmlns:mc="http://schemas.openxmlformats.org/markup-compatibility/2006" xmlns:r="http://schemas.openxmlformats.org/officeDocument/2006/relationships" xmlns:w="http://schemas.openxmlformats.org/wordprocessingml/2006/main" xmlns:w14="http://schemas.microsoft.com/office/word/2010/wordml" xmlns:w15="http://schemas.microsoft.com/office/word/2012/wordml" xmlns:w16se="http://schemas.microsoft.com/office/word/2015/wordml/symex" mc:Ignorable="w14 w15 w16se">
+<w:styles xmlns:mc="http://schemas.openxmlformats.org/markup-compatibility/2006" xmlns:r="http://schemas.openxmlformats.org/officeDocument/2006/relationships" xmlns:w="http://schemas.openxmlformats.org/wordprocessingml/2006/main" xmlns:w14="http://schemas.microsoft.com/office/word/2010/wordml" xmlns:w15="http://schemas.microsoft.com/office/word/2012/wordml" xmlns:w16cex="http://schemas.microsoft.com/office/word/2018/wordml/cex" xmlns:w16cid="http://schemas.microsoft.com/office/word/2016/wordml/cid" xmlns:w16="http://schemas.microsoft.com/office/word/2018/wordml" xmlns:w16du="http://schemas.microsoft.com/office/word/2023/wordml/word16du" xmlns:w16sdtdh="http://schemas.microsoft.com/office/word/2020/wordml/sdtdatahash" xmlns:w16se="http://schemas.microsoft.com/office/word/2015/wordml/symex" mc:Ignorable="w14 w15 w16se w16cid w16 w16cex w16sdtdh w16du">
   <w:docDefaults>
     <w:rPrDefault>
       <w:rPr>
@@ -1310,7 +1670,7 @@
       </w:pPr>
     </w:pPrDefault>
   </w:docDefaults>
-  <w:latentStyles w:defLockedState="0" w:defUIPriority="99" w:defSemiHidden="0" w:defUnhideWhenUsed="0" w:defQFormat="0" w:count="371">
+  <w:latentStyles w:defLockedState="0" w:defUIPriority="99" w:defSemiHidden="0" w:defUnhideWhenUsed="0" w:defQFormat="0" w:count="376">
     <w:lsdException w:name="Normal" w:uiPriority="0" w:qFormat="1"/>
     <w:lsdException w:name="heading 1" w:uiPriority="9" w:qFormat="1"/>
     <w:lsdException w:name="heading 2" w:semiHidden="1" w:uiPriority="9" w:unhideWhenUsed="1" w:qFormat="1"/>
@@ -1682,6 +2042,11 @@
     <w:lsdException w:name="List Table 5 Dark Accent 6" w:uiPriority="50"/>
     <w:lsdException w:name="List Table 6 Colorful Accent 6" w:uiPriority="51"/>
     <w:lsdException w:name="List Table 7 Colorful Accent 6" w:uiPriority="52"/>
+    <w:lsdException w:name="Mention" w:semiHidden="1" w:unhideWhenUsed="1"/>
+    <w:lsdException w:name="Smart Hyperlink" w:semiHidden="1" w:unhideWhenUsed="1"/>
+    <w:lsdException w:name="Hashtag" w:semiHidden="1" w:unhideWhenUsed="1"/>
+    <w:lsdException w:name="Unresolved Mention" w:semiHidden="1" w:unhideWhenUsed="1"/>
+    <w:lsdException w:name="Smart Link" w:semiHidden="1" w:unhideWhenUsed="1"/>
   </w:latentStyles>
   <w:style w:type="paragraph" w:default="1" w:styleId="Norml">
     <w:name w:val="Normal"/>

</xml_diff>